<commit_message>
improved pdf and regenerated report
</commit_message>
<xml_diff>
--- a/scripts/01_FAIR_epi_report.docx
+++ b/scripts/01_FAIR_epi_report.docx
@@ -7,12 +7,267 @@
         <w:pStyle w:val="Title"/>
       </w:pPr>
       <w:r>
+        <w:drawing>
+          <wp:inline>
+            <wp:extent cx="2743200" cy="1371600"/>
+            <wp:effectExtent b="0" l="0" r="0" t="0"/>
+            <wp:docPr descr="" title="" id="21" name="Picture"/>
+            <a:graphic>
+              <a:graphicData uri="http://schemas.openxmlformats.org/drawingml/2006/picture">
+                <pic:pic>
+                  <pic:nvPicPr>
+                    <pic:cNvPr descr="../assets/banner.png" id="22" name="Picture"/>
+                    <pic:cNvPicPr>
+                      <a:picLocks noChangeArrowheads="1" noChangeAspect="1"/>
+                    </pic:cNvPicPr>
+                  </pic:nvPicPr>
+                  <pic:blipFill>
+                    <a:blip r:embed="rId20"/>
+                    <a:stretch>
+                      <a:fillRect/>
+                    </a:stretch>
+                  </pic:blipFill>
+                  <pic:spPr bwMode="auto">
+                    <a:xfrm>
+                      <a:off x="0" y="0"/>
+                      <a:ext cx="2743200" cy="1371600"/>
+                    </a:xfrm>
+                    <a:prstGeom prst="rect">
+                      <a:avLst/>
+                    </a:prstGeom>
+                    <a:noFill/>
+                    <a:ln w="9525">
+                      <a:noFill/>
+                      <a:headEnd/>
+                      <a:tailEnd/>
+                    </a:ln>
+                  </pic:spPr>
+                </pic:pic>
+              </a:graphicData>
+            </a:graphic>
+          </wp:inline>
+        </w:drawing>
+      </w:r>
+      <w:r>
+        <w:br/>
+      </w:r>
+      <w:r>
         <w:t xml:space="preserve">Digital</w:t>
       </w:r>
       <w:r>
         <w:t xml:space="preserve"> </w:t>
       </w:r>
       <w:r>
+        <w:t xml:space="preserve">Epigraphy</w:t>
+      </w:r>
+      <w:r>
+        <w:t xml:space="preserve"> </w:t>
+      </w:r>
+      <w:r>
+        <w:t xml:space="preserve">in</w:t>
+      </w:r>
+      <w:r>
+        <w:t xml:space="preserve"> </w:t>
+      </w:r>
+      <w:r>
+        <w:t xml:space="preserve">2022</w:t>
+      </w:r>
+    </w:p>
+    <w:p>
+      <w:pPr>
+        <w:pStyle w:val="Subtitle"/>
+      </w:pPr>
+      <w:r>
+        <w:t xml:space="preserve">A</w:t>
+      </w:r>
+      <w:r>
+        <w:t xml:space="preserve"> </w:t>
+      </w:r>
+      <w:r>
+        <w:t xml:space="preserve">Report</w:t>
+      </w:r>
+      <w:r>
+        <w:t xml:space="preserve"> </w:t>
+      </w:r>
+      <w:r>
+        <w:t xml:space="preserve">from</w:t>
+      </w:r>
+      <w:r>
+        <w:t xml:space="preserve"> </w:t>
+      </w:r>
+      <w:r>
+        <w:t xml:space="preserve">the</w:t>
+      </w:r>
+      <w:r>
+        <w:t xml:space="preserve"> </w:t>
+      </w:r>
+      <w:r>
+        <w:t xml:space="preserve">Scoping</w:t>
+      </w:r>
+      <w:r>
+        <w:t xml:space="preserve"> </w:t>
+      </w:r>
+      <w:r>
+        <w:t xml:space="preserve">Survey</w:t>
+      </w:r>
+      <w:r>
+        <w:t xml:space="preserve"> </w:t>
+      </w:r>
+      <w:r>
+        <w:t xml:space="preserve">of</w:t>
+      </w:r>
+      <w:r>
+        <w:t xml:space="preserve"> </w:t>
+      </w:r>
+      <w:r>
+        <w:t xml:space="preserve">the</w:t>
+      </w:r>
+      <w:r>
+        <w:t xml:space="preserve"> </w:t>
+      </w:r>
+      <w:r>
+        <w:t xml:space="preserve">FAIR</w:t>
+      </w:r>
+      <w:r>
+        <w:t xml:space="preserve"> </w:t>
+      </w:r>
+      <w:r>
+        <w:t xml:space="preserve">Epigraphy</w:t>
+      </w:r>
+      <w:r>
+        <w:t xml:space="preserve"> </w:t>
+      </w:r>
+      <w:r>
+        <w:t xml:space="preserve">Project</w:t>
+      </w:r>
+    </w:p>
+    <w:p>
+      <w:pPr>
+        <w:pStyle w:val="Author"/>
+      </w:pPr>
+      <w:r>
+        <w:t xml:space="preserve">Petra</w:t>
+      </w:r>
+      <w:r>
+        <w:t xml:space="preserve"> </w:t>
+      </w:r>
+      <w:r>
+        <w:t xml:space="preserve">Hermankova</w:t>
+      </w:r>
+      <w:r>
+        <w:rPr>
+          <w:rStyle w:val="FootnoteReference"/>
+        </w:rPr>
+        <w:footnoteReference w:id="23"/>
+      </w:r>
+    </w:p>
+    <w:p>
+      <w:pPr>
+        <w:pStyle w:val="Author"/>
+      </w:pPr>
+      <w:r>
+        <w:t xml:space="preserve">Marietta</w:t>
+      </w:r>
+      <w:r>
+        <w:t xml:space="preserve"> </w:t>
+      </w:r>
+      <w:r>
+        <w:t xml:space="preserve">Horster</w:t>
+      </w:r>
+      <w:r>
+        <w:rPr>
+          <w:rStyle w:val="FootnoteReference"/>
+        </w:rPr>
+        <w:footnoteReference w:id="26"/>
+      </w:r>
+    </w:p>
+    <w:p>
+      <w:pPr>
+        <w:pStyle w:val="Author"/>
+      </w:pPr>
+      <w:r>
+        <w:t xml:space="preserve">Jonathan</w:t>
+      </w:r>
+      <w:r>
+        <w:t xml:space="preserve"> </w:t>
+      </w:r>
+      <w:r>
+        <w:t xml:space="preserve">Prag</w:t>
+      </w:r>
+      <w:r>
+        <w:rPr>
+          <w:rStyle w:val="FootnoteReference"/>
+        </w:rPr>
+        <w:footnoteReference w:id="29"/>
+      </w:r>
+    </w:p>
+    <w:p>
+      <w:pPr>
+        <w:pStyle w:val="Date"/>
+      </w:pPr>
+      <w:r>
+        <w:t xml:space="preserve">26</w:t>
+      </w:r>
+      <w:r>
+        <w:t xml:space="preserve"> </w:t>
+      </w:r>
+      <w:r>
+        <w:t xml:space="preserve">April,</w:t>
+      </w:r>
+      <w:r>
+        <w:t xml:space="preserve"> </w:t>
+      </w:r>
+      <w:r>
+        <w:t xml:space="preserve">2022</w:t>
+      </w:r>
+    </w:p>
+    <w:p>
+      <w:pPr>
+        <w:pStyle w:val="Abstract"/>
+      </w:pPr>
+      <w:r>
+        <w:t xml:space="preserve">This</w:t>
+      </w:r>
+      <w:r>
+        <w:t xml:space="preserve"> </w:t>
+      </w:r>
+      <w:r>
+        <w:t xml:space="preserve">document</w:t>
+      </w:r>
+      <w:r>
+        <w:t xml:space="preserve"> </w:t>
+      </w:r>
+      <w:r>
+        <w:t xml:space="preserve">maps</w:t>
+      </w:r>
+      <w:r>
+        <w:t xml:space="preserve"> </w:t>
+      </w:r>
+      <w:r>
+        <w:t xml:space="preserve">the</w:t>
+      </w:r>
+      <w:r>
+        <w:t xml:space="preserve"> </w:t>
+      </w:r>
+      <w:r>
+        <w:t xml:space="preserve">state</w:t>
+      </w:r>
+      <w:r>
+        <w:t xml:space="preserve"> </w:t>
+      </w:r>
+      <w:r>
+        <w:t xml:space="preserve">of</w:t>
+      </w:r>
+      <w:r>
+        <w:t xml:space="preserve"> </w:t>
+      </w:r>
+      <w:r>
+        <w:t xml:space="preserve">digital</w:t>
+      </w:r>
+      <w:r>
+        <w:t xml:space="preserve"> </w:t>
+      </w:r>
+      <w:r>
         <w:t xml:space="preserve">epigraphy</w:t>
       </w:r>
       <w:r>
@@ -25,13 +280,61 @@
         <w:t xml:space="preserve"> </w:t>
       </w:r>
       <w:r>
-        <w:t xml:space="preserve">2022:</w:t>
-      </w:r>
-      <w:r>
-        <w:t xml:space="preserve"> </w:t>
-      </w:r>
-      <w:r>
-        <w:t xml:space="preserve">state</w:t>
+        <w:t xml:space="preserve">2022,</w:t>
+      </w:r>
+      <w:r>
+        <w:t xml:space="preserve"> </w:t>
+      </w:r>
+      <w:r>
+        <w:t xml:space="preserve">with</w:t>
+      </w:r>
+      <w:r>
+        <w:t xml:space="preserve"> </w:t>
+      </w:r>
+      <w:r>
+        <w:t xml:space="preserve">a</w:t>
+      </w:r>
+      <w:r>
+        <w:t xml:space="preserve"> </w:t>
+      </w:r>
+      <w:r>
+        <w:t xml:space="preserve">focus</w:t>
+      </w:r>
+      <w:r>
+        <w:t xml:space="preserve"> </w:t>
+      </w:r>
+      <w:r>
+        <w:t xml:space="preserve">on</w:t>
+      </w:r>
+      <w:r>
+        <w:t xml:space="preserve"> </w:t>
+      </w:r>
+      <w:r>
+        <w:t xml:space="preserve">Open</w:t>
+      </w:r>
+      <w:r>
+        <w:t xml:space="preserve"> </w:t>
+      </w:r>
+      <w:r>
+        <w:t xml:space="preserve">Science</w:t>
+      </w:r>
+      <w:r>
+        <w:t xml:space="preserve"> </w:t>
+      </w:r>
+      <w:r>
+        <w:t xml:space="preserve">practices</w:t>
+      </w:r>
+      <w:r>
+        <w:t xml:space="preserve"> </w:t>
+      </w:r>
+      <w:r>
+        <w:t xml:space="preserve">and</w:t>
+      </w:r>
+      <w:r>
+        <w:t xml:space="preserve"> </w:t>
+      </w:r>
+      <w:r>
+        <w:t xml:space="preserve">accessibility</w:t>
       </w:r>
       <w:r>
         <w:t xml:space="preserve"> </w:t>
@@ -43,81 +346,696 @@
         <w:t xml:space="preserve"> </w:t>
       </w:r>
       <w:r>
+        <w:t xml:space="preserve">resources.</w:t>
+      </w:r>
+      <w:r>
+        <w:t xml:space="preserve"> </w:t>
+      </w:r>
+      <w:r>
+        <w:t xml:space="preserve">The</w:t>
+      </w:r>
+      <w:r>
+        <w:t xml:space="preserve"> </w:t>
+      </w:r>
+      <w:r>
+        <w:t xml:space="preserve">report</w:t>
+      </w:r>
+      <w:r>
+        <w:t xml:space="preserve"> </w:t>
+      </w:r>
+      <w:r>
+        <w:t xml:space="preserve">is</w:t>
+      </w:r>
+      <w:r>
+        <w:t xml:space="preserve"> </w:t>
+      </w:r>
+      <w:r>
+        <w:t xml:space="preserve">based</w:t>
+      </w:r>
+      <w:r>
+        <w:t xml:space="preserve"> </w:t>
+      </w:r>
+      <w:r>
+        <w:t xml:space="preserve">on</w:t>
+      </w:r>
+      <w:r>
+        <w:t xml:space="preserve"> </w:t>
+      </w:r>
+      <w:r>
+        <w:t xml:space="preserve">anonymised</w:t>
+      </w:r>
+      <w:r>
+        <w:t xml:space="preserve"> </w:t>
+      </w:r>
+      <w:r>
+        <w:t xml:space="preserve">responses</w:t>
+      </w:r>
+      <w:r>
+        <w:t xml:space="preserve"> </w:t>
+      </w:r>
+      <w:r>
+        <w:t xml:space="preserve">received</w:t>
+      </w:r>
+      <w:r>
+        <w:t xml:space="preserve"> </w:t>
+      </w:r>
+      <w:r>
+        <w:t xml:space="preserve">during</w:t>
+      </w:r>
+      <w:r>
+        <w:t xml:space="preserve"> </w:t>
+      </w:r>
+      <w:r>
         <w:t xml:space="preserve">the</w:t>
       </w:r>
       <w:r>
         <w:t xml:space="preserve"> </w:t>
       </w:r>
       <w:r>
-        <w:t xml:space="preserve">art</w:t>
-      </w:r>
-    </w:p>
-    <w:p>
-      <w:pPr>
-        <w:pStyle w:val="Author"/>
-      </w:pPr>
-      <w:r>
-        <w:t xml:space="preserve">Petra</w:t>
-      </w:r>
-      <w:r>
-        <w:t xml:space="preserve"> </w:t>
-      </w:r>
-      <w:r>
-        <w:t xml:space="preserve">Hermankova</w:t>
-      </w:r>
-      <w:r>
-        <w:rPr>
-          <w:rStyle w:val="FootnoteReference"/>
-        </w:rPr>
-        <w:footnoteReference w:id="20"/>
-      </w:r>
-    </w:p>
-    <w:p>
-      <w:pPr>
-        <w:pStyle w:val="Author"/>
-      </w:pPr>
-      <w:r>
-        <w:t xml:space="preserve">Marietta</w:t>
-      </w:r>
-      <w:r>
-        <w:t xml:space="preserve"> </w:t>
-      </w:r>
-      <w:r>
-        <w:t xml:space="preserve">Horster</w:t>
-      </w:r>
-      <w:r>
-        <w:rPr>
-          <w:rStyle w:val="FootnoteReference"/>
-        </w:rPr>
-        <w:footnoteReference w:id="23"/>
-      </w:r>
-    </w:p>
-    <w:p>
-      <w:pPr>
-        <w:pStyle w:val="Author"/>
-      </w:pPr>
-      <w:r>
-        <w:t xml:space="preserve">Jonathan</w:t>
-      </w:r>
-      <w:r>
-        <w:t xml:space="preserve"> </w:t>
-      </w:r>
-      <w:r>
-        <w:t xml:space="preserve">Prag</w:t>
-      </w:r>
-      <w:r>
-        <w:rPr>
-          <w:rStyle w:val="FootnoteReference"/>
-        </w:rPr>
-        <w:footnoteReference w:id="26"/>
-      </w:r>
-    </w:p>
-    <w:p>
-      <w:pPr>
-        <w:pStyle w:val="Date"/>
-      </w:pPr>
-      <w:r>
-        <w:t xml:space="preserve">2022-04-25</w:t>
+        <w:t xml:space="preserve">digital</w:t>
+      </w:r>
+      <w:r>
+        <w:t xml:space="preserve"> </w:t>
+      </w:r>
+      <w:r>
+        <w:t xml:space="preserve">survey</w:t>
+      </w:r>
+      <w:r>
+        <w:t xml:space="preserve"> </w:t>
+      </w:r>
+      <w:r>
+        <w:t xml:space="preserve">circulating</w:t>
+      </w:r>
+      <w:r>
+        <w:t xml:space="preserve"> </w:t>
+      </w:r>
+      <w:r>
+        <w:t xml:space="preserve">between</w:t>
+      </w:r>
+      <w:r>
+        <w:t xml:space="preserve"> </w:t>
+      </w:r>
+      <w:r>
+        <w:t xml:space="preserve">February</w:t>
+      </w:r>
+      <w:r>
+        <w:t xml:space="preserve"> </w:t>
+      </w:r>
+      <w:r>
+        <w:t xml:space="preserve">and</w:t>
+      </w:r>
+      <w:r>
+        <w:t xml:space="preserve"> </w:t>
+      </w:r>
+      <w:r>
+        <w:t xml:space="preserve">April</w:t>
+      </w:r>
+      <w:r>
+        <w:t xml:space="preserve"> </w:t>
+      </w:r>
+      <w:r>
+        <w:t xml:space="preserve">2022,</w:t>
+      </w:r>
+      <w:r>
+        <w:t xml:space="preserve"> </w:t>
+      </w:r>
+      <w:r>
+        <w:t xml:space="preserve">organised</w:t>
+      </w:r>
+      <w:r>
+        <w:t xml:space="preserve"> </w:t>
+      </w:r>
+      <w:r>
+        <w:t xml:space="preserve">by</w:t>
+      </w:r>
+      <w:r>
+        <w:t xml:space="preserve"> </w:t>
+      </w:r>
+      <w:r>
+        <w:t xml:space="preserve">the</w:t>
+      </w:r>
+      <w:r>
+        <w:t xml:space="preserve"> </w:t>
+      </w:r>
+      <w:r>
+        <w:t xml:space="preserve">FAIR</w:t>
+      </w:r>
+      <w:r>
+        <w:t xml:space="preserve"> </w:t>
+      </w:r>
+      <w:r>
+        <w:t xml:space="preserve">Epigraphy</w:t>
+      </w:r>
+      <w:r>
+        <w:t xml:space="preserve"> </w:t>
+      </w:r>
+      <w:r>
+        <w:t xml:space="preserve">Project.</w:t>
+      </w:r>
+      <w:r>
+        <w:t xml:space="preserve"> </w:t>
+      </w:r>
+      <w:r>
+        <w:t xml:space="preserve">The</w:t>
+      </w:r>
+      <w:r>
+        <w:t xml:space="preserve"> </w:t>
+      </w:r>
+      <w:r>
+        <w:t xml:space="preserve">responses</w:t>
+      </w:r>
+      <w:r>
+        <w:t xml:space="preserve"> </w:t>
+      </w:r>
+      <w:r>
+        <w:t xml:space="preserve">cover</w:t>
+      </w:r>
+      <w:r>
+        <w:t xml:space="preserve"> </w:t>
+      </w:r>
+      <w:r>
+        <w:t xml:space="preserve">a</w:t>
+      </w:r>
+      <w:r>
+        <w:t xml:space="preserve"> </w:t>
+      </w:r>
+      <w:r>
+        <w:t xml:space="preserve">broad</w:t>
+      </w:r>
+      <w:r>
+        <w:t xml:space="preserve"> </w:t>
+      </w:r>
+      <w:r>
+        <w:t xml:space="preserve">spectrum</w:t>
+      </w:r>
+      <w:r>
+        <w:t xml:space="preserve"> </w:t>
+      </w:r>
+      <w:r>
+        <w:t xml:space="preserve">of</w:t>
+      </w:r>
+      <w:r>
+        <w:t xml:space="preserve"> </w:t>
+      </w:r>
+      <w:r>
+        <w:t xml:space="preserve">projects</w:t>
+      </w:r>
+      <w:r>
+        <w:t xml:space="preserve"> </w:t>
+      </w:r>
+      <w:r>
+        <w:t xml:space="preserve">from</w:t>
+      </w:r>
+      <w:r>
+        <w:t xml:space="preserve"> </w:t>
+      </w:r>
+      <w:r>
+        <w:t xml:space="preserve">Europe</w:t>
+      </w:r>
+      <w:r>
+        <w:t xml:space="preserve"> </w:t>
+      </w:r>
+      <w:r>
+        <w:t xml:space="preserve">and</w:t>
+      </w:r>
+      <w:r>
+        <w:t xml:space="preserve"> </w:t>
+      </w:r>
+      <w:r>
+        <w:t xml:space="preserve">the</w:t>
+      </w:r>
+      <w:r>
+        <w:t xml:space="preserve"> </w:t>
+      </w:r>
+      <w:r>
+        <w:t xml:space="preserve">US,</w:t>
+      </w:r>
+      <w:r>
+        <w:t xml:space="preserve"> </w:t>
+      </w:r>
+      <w:r>
+        <w:t xml:space="preserve">ranging</w:t>
+      </w:r>
+      <w:r>
+        <w:t xml:space="preserve"> </w:t>
+      </w:r>
+      <w:r>
+        <w:t xml:space="preserve">from</w:t>
+      </w:r>
+      <w:r>
+        <w:t xml:space="preserve"> </w:t>
+      </w:r>
+      <w:r>
+        <w:t xml:space="preserve">well</w:t>
+      </w:r>
+      <w:r>
+        <w:t xml:space="preserve"> </w:t>
+      </w:r>
+      <w:r>
+        <w:t xml:space="preserve">established</w:t>
+      </w:r>
+      <w:r>
+        <w:t xml:space="preserve"> </w:t>
+      </w:r>
+      <w:r>
+        <w:t xml:space="preserve">projects</w:t>
+      </w:r>
+      <w:r>
+        <w:t xml:space="preserve"> </w:t>
+      </w:r>
+      <w:r>
+        <w:t xml:space="preserve">with</w:t>
+      </w:r>
+      <w:r>
+        <w:t xml:space="preserve"> </w:t>
+      </w:r>
+      <w:r>
+        <w:t xml:space="preserve">a</w:t>
+      </w:r>
+      <w:r>
+        <w:t xml:space="preserve"> </w:t>
+      </w:r>
+      <w:r>
+        <w:t xml:space="preserve">relatively</w:t>
+      </w:r>
+      <w:r>
+        <w:t xml:space="preserve"> </w:t>
+      </w:r>
+      <w:r>
+        <w:t xml:space="preserve">stable</w:t>
+      </w:r>
+      <w:r>
+        <w:t xml:space="preserve"> </w:t>
+      </w:r>
+      <w:r>
+        <w:t xml:space="preserve">institutional</w:t>
+      </w:r>
+      <w:r>
+        <w:t xml:space="preserve"> </w:t>
+      </w:r>
+      <w:r>
+        <w:t xml:space="preserve">support</w:t>
+      </w:r>
+      <w:r>
+        <w:t xml:space="preserve"> </w:t>
+      </w:r>
+      <w:r>
+        <w:t xml:space="preserve">to</w:t>
+      </w:r>
+      <w:r>
+        <w:t xml:space="preserve"> </w:t>
+      </w:r>
+      <w:r>
+        <w:t xml:space="preserve">a</w:t>
+      </w:r>
+      <w:r>
+        <w:t xml:space="preserve"> </w:t>
+      </w:r>
+      <w:r>
+        <w:t xml:space="preserve">short-term</w:t>
+      </w:r>
+      <w:r>
+        <w:t xml:space="preserve"> </w:t>
+      </w:r>
+      <w:r>
+        <w:t xml:space="preserve">projects</w:t>
+      </w:r>
+      <w:r>
+        <w:t xml:space="preserve"> </w:t>
+      </w:r>
+      <w:r>
+        <w:t xml:space="preserve">with</w:t>
+      </w:r>
+      <w:r>
+        <w:t xml:space="preserve"> </w:t>
+      </w:r>
+      <w:r>
+        <w:t xml:space="preserve">more</w:t>
+      </w:r>
+      <w:r>
+        <w:t xml:space="preserve"> </w:t>
+      </w:r>
+      <w:r>
+        <w:t xml:space="preserve">narrow</w:t>
+      </w:r>
+      <w:r>
+        <w:t xml:space="preserve"> </w:t>
+      </w:r>
+      <w:r>
+        <w:t xml:space="preserve">focus</w:t>
+      </w:r>
+      <w:r>
+        <w:t xml:space="preserve"> </w:t>
+      </w:r>
+      <w:r>
+        <w:t xml:space="preserve">and</w:t>
+      </w:r>
+      <w:r>
+        <w:t xml:space="preserve"> </w:t>
+      </w:r>
+      <w:r>
+        <w:t xml:space="preserve">limited</w:t>
+      </w:r>
+      <w:r>
+        <w:t xml:space="preserve"> </w:t>
+      </w:r>
+      <w:r>
+        <w:t xml:space="preserve">access</w:t>
+      </w:r>
+      <w:r>
+        <w:t xml:space="preserve"> </w:t>
+      </w:r>
+      <w:r>
+        <w:t xml:space="preserve">to</w:t>
+      </w:r>
+      <w:r>
+        <w:t xml:space="preserve"> </w:t>
+      </w:r>
+      <w:r>
+        <w:t xml:space="preserve">IT</w:t>
+      </w:r>
+      <w:r>
+        <w:t xml:space="preserve"> </w:t>
+      </w:r>
+      <w:r>
+        <w:t xml:space="preserve">support</w:t>
+      </w:r>
+      <w:r>
+        <w:t xml:space="preserve"> </w:t>
+      </w:r>
+      <w:r>
+        <w:t xml:space="preserve">and</w:t>
+      </w:r>
+      <w:r>
+        <w:t xml:space="preserve"> </w:t>
+      </w:r>
+      <w:r>
+        <w:t xml:space="preserve">funding.</w:t>
+      </w:r>
+      <w:r>
+        <w:t xml:space="preserve"> </w:t>
+      </w:r>
+      <w:r>
+        <w:t xml:space="preserve">The</w:t>
+      </w:r>
+      <w:r>
+        <w:t xml:space="preserve"> </w:t>
+      </w:r>
+      <w:r>
+        <w:t xml:space="preserve">results</w:t>
+      </w:r>
+      <w:r>
+        <w:t xml:space="preserve"> </w:t>
+      </w:r>
+      <w:r>
+        <w:t xml:space="preserve">of</w:t>
+      </w:r>
+      <w:r>
+        <w:t xml:space="preserve"> </w:t>
+      </w:r>
+      <w:r>
+        <w:t xml:space="preserve">the</w:t>
+      </w:r>
+      <w:r>
+        <w:t xml:space="preserve"> </w:t>
+      </w:r>
+      <w:r>
+        <w:t xml:space="preserve">survey</w:t>
+      </w:r>
+      <w:r>
+        <w:t xml:space="preserve"> </w:t>
+      </w:r>
+      <w:r>
+        <w:t xml:space="preserve">will</w:t>
+      </w:r>
+      <w:r>
+        <w:t xml:space="preserve"> </w:t>
+      </w:r>
+      <w:r>
+        <w:t xml:space="preserve">be</w:t>
+      </w:r>
+      <w:r>
+        <w:t xml:space="preserve"> </w:t>
+      </w:r>
+      <w:r>
+        <w:t xml:space="preserve">used</w:t>
+      </w:r>
+      <w:r>
+        <w:t xml:space="preserve"> </w:t>
+      </w:r>
+      <w:r>
+        <w:t xml:space="preserve">to</w:t>
+      </w:r>
+      <w:r>
+        <w:t xml:space="preserve"> </w:t>
+      </w:r>
+      <w:r>
+        <w:t xml:space="preserve">inform</w:t>
+      </w:r>
+      <w:r>
+        <w:t xml:space="preserve"> </w:t>
+      </w:r>
+      <w:r>
+        <w:t xml:space="preserve">the</w:t>
+      </w:r>
+      <w:r>
+        <w:t xml:space="preserve"> </w:t>
+      </w:r>
+      <w:r>
+        <w:t xml:space="preserve">planning</w:t>
+      </w:r>
+      <w:r>
+        <w:t xml:space="preserve"> </w:t>
+      </w:r>
+      <w:r>
+        <w:t xml:space="preserve">of</w:t>
+      </w:r>
+      <w:r>
+        <w:t xml:space="preserve"> </w:t>
+      </w:r>
+      <w:r>
+        <w:t xml:space="preserve">the</w:t>
+      </w:r>
+      <w:r>
+        <w:t xml:space="preserve"> </w:t>
+      </w:r>
+      <w:r>
+        <w:t xml:space="preserve">FAIR</w:t>
+      </w:r>
+      <w:r>
+        <w:t xml:space="preserve"> </w:t>
+      </w:r>
+      <w:r>
+        <w:t xml:space="preserve">Epigraphy</w:t>
+      </w:r>
+      <w:r>
+        <w:t xml:space="preserve"> </w:t>
+      </w:r>
+      <w:r>
+        <w:t xml:space="preserve">project</w:t>
+      </w:r>
+      <w:r>
+        <w:t xml:space="preserve"> </w:t>
+      </w:r>
+      <w:r>
+        <w:t xml:space="preserve">in</w:t>
+      </w:r>
+      <w:r>
+        <w:t xml:space="preserve"> </w:t>
+      </w:r>
+      <w:r>
+        <w:t xml:space="preserve">the</w:t>
+      </w:r>
+      <w:r>
+        <w:t xml:space="preserve"> </w:t>
+      </w:r>
+      <w:r>
+        <w:t xml:space="preserve">following</w:t>
+      </w:r>
+      <w:r>
+        <w:t xml:space="preserve"> </w:t>
+      </w:r>
+      <w:r>
+        <w:t xml:space="preserve">three</w:t>
+      </w:r>
+      <w:r>
+        <w:t xml:space="preserve"> </w:t>
+      </w:r>
+      <w:r>
+        <w:t xml:space="preserve">years.</w:t>
+      </w:r>
+      <w:r>
+        <w:t xml:space="preserve"> </w:t>
+      </w:r>
+      <w:r>
+        <w:t xml:space="preserve">The</w:t>
+      </w:r>
+      <w:r>
+        <w:t xml:space="preserve"> </w:t>
+      </w:r>
+      <w:r>
+        <w:t xml:space="preserve">report</w:t>
+      </w:r>
+      <w:r>
+        <w:t xml:space="preserve"> </w:t>
+      </w:r>
+      <w:r>
+        <w:t xml:space="preserve">is</w:t>
+      </w:r>
+      <w:r>
+        <w:t xml:space="preserve"> </w:t>
+      </w:r>
+      <w:r>
+        <w:t xml:space="preserve">fully</w:t>
+      </w:r>
+      <w:r>
+        <w:t xml:space="preserve"> </w:t>
+      </w:r>
+      <w:r>
+        <w:t xml:space="preserve">reproducible</w:t>
+      </w:r>
+      <w:r>
+        <w:t xml:space="preserve"> </w:t>
+      </w:r>
+      <w:r>
+        <w:t xml:space="preserve">(written</w:t>
+      </w:r>
+      <w:r>
+        <w:t xml:space="preserve"> </w:t>
+      </w:r>
+      <w:r>
+        <w:t xml:space="preserve">in</w:t>
+      </w:r>
+      <w:r>
+        <w:t xml:space="preserve"> </w:t>
+      </w:r>
+      <w:r>
+        <w:t xml:space="preserve">R</w:t>
+      </w:r>
+      <w:r>
+        <w:t xml:space="preserve"> </w:t>
+      </w:r>
+      <w:r>
+        <w:t xml:space="preserve">programming</w:t>
+      </w:r>
+      <w:r>
+        <w:t xml:space="preserve"> </w:t>
+      </w:r>
+      <w:r>
+        <w:t xml:space="preserve">language)</w:t>
+      </w:r>
+      <w:r>
+        <w:t xml:space="preserve"> </w:t>
+      </w:r>
+      <w:r>
+        <w:t xml:space="preserve">and</w:t>
+      </w:r>
+      <w:r>
+        <w:t xml:space="preserve"> </w:t>
+      </w:r>
+      <w:r>
+        <w:t xml:space="preserve">along</w:t>
+      </w:r>
+      <w:r>
+        <w:t xml:space="preserve"> </w:t>
+      </w:r>
+      <w:r>
+        <w:t xml:space="preserve">with</w:t>
+      </w:r>
+      <w:r>
+        <w:t xml:space="preserve"> </w:t>
+      </w:r>
+      <w:r>
+        <w:t xml:space="preserve">the</w:t>
+      </w:r>
+      <w:r>
+        <w:t xml:space="preserve"> </w:t>
+      </w:r>
+      <w:r>
+        <w:t xml:space="preserve">anonymised</w:t>
+      </w:r>
+      <w:r>
+        <w:t xml:space="preserve"> </w:t>
+      </w:r>
+      <w:r>
+        <w:t xml:space="preserve">data</w:t>
+      </w:r>
+      <w:r>
+        <w:t xml:space="preserve"> </w:t>
+      </w:r>
+      <w:r>
+        <w:t xml:space="preserve">accessible</w:t>
+      </w:r>
+      <w:r>
+        <w:t xml:space="preserve"> </w:t>
+      </w:r>
+      <w:r>
+        <w:t xml:space="preserve">via</w:t>
+      </w:r>
+      <w:r>
+        <w:t xml:space="preserve"> </w:t>
+      </w:r>
+      <w:r>
+        <w:t xml:space="preserve">its</w:t>
+      </w:r>
+      <w:r>
+        <w:t xml:space="preserve"> </w:t>
+      </w:r>
+      <w:r>
+        <w:t xml:space="preserve">own</w:t>
+      </w:r>
+      <w:r>
+        <w:t xml:space="preserve"> </w:t>
+      </w:r>
+      <w:r>
+        <w:t xml:space="preserve">GitHub</w:t>
+      </w:r>
+      <w:r>
+        <w:t xml:space="preserve"> </w:t>
+      </w:r>
+      <w:r>
+        <w:t xml:space="preserve">repository</w:t>
+      </w:r>
+      <w:r>
+        <w:t xml:space="preserve"> </w:t>
+      </w:r>
+      <w:r>
+        <w:t xml:space="preserve">(</w:t>
+      </w:r>
+      <w:hyperlink r:id="rId32">
+        <w:r>
+          <w:rPr>
+            <w:rStyle w:val="Hyperlink"/>
+          </w:rPr>
+          <w:t xml:space="preserve">https://github.com/FAIR-epigraphy/scoping_survey_report</w:t>
+        </w:r>
+      </w:hyperlink>
+      <w:r>
+        <w:t xml:space="preserve">),</w:t>
+      </w:r>
+      <w:r>
+        <w:t xml:space="preserve"> </w:t>
+      </w:r>
+      <w:r>
+        <w:t xml:space="preserve">and</w:t>
+      </w:r>
+      <w:r>
+        <w:t xml:space="preserve"> </w:t>
+      </w:r>
+      <w:r>
+        <w:t xml:space="preserve">published</w:t>
+      </w:r>
+      <w:r>
+        <w:t xml:space="preserve"> </w:t>
+      </w:r>
+      <w:r>
+        <w:t xml:space="preserve">through</w:t>
+      </w:r>
+      <w:r>
+        <w:t xml:space="preserve"> </w:t>
+      </w:r>
+      <w:r>
+        <w:t xml:space="preserve">Zenodo.</w:t>
       </w:r>
     </w:p>
     <w:sdt>
@@ -146,7 +1064,7 @@
         </w:p>
       </w:sdtContent>
     </w:sdt>
-    <w:bookmarkStart w:id="34" w:name="introduction"/>
+    <w:bookmarkStart w:id="38" w:name="introduction"/>
     <w:p>
       <w:pPr>
         <w:pStyle w:val="Heading1"/>
@@ -525,7 +1443,7 @@
       <w:r>
         <w:t xml:space="preserve">(</w:t>
       </w:r>
-      <w:hyperlink r:id="rId29">
+      <w:hyperlink r:id="rId33">
         <w:r>
           <w:rPr>
             <w:rStyle w:val="Hyperlink"/>
@@ -695,7 +1613,7 @@
       <w:r>
         <w:t xml:space="preserve"> </w:t>
       </w:r>
-      <w:hyperlink r:id="rId30">
+      <w:hyperlink r:id="rId34">
         <w:r>
           <w:rPr>
             <w:rStyle w:val="Hyperlink"/>
@@ -770,7 +1688,7 @@
       <w:r>
         <w:t xml:space="preserve">In order to map the existing field of digital epigraphy, current practices and standards, as well as clarify the (digital) needs of the discipline, we have circulated the two scoping surveys in February 2022 (</w:t>
       </w:r>
-      <w:hyperlink r:id="rId31">
+      <w:hyperlink r:id="rId35">
         <w:r>
           <w:rPr>
             <w:rStyle w:val="Hyperlink"/>
@@ -789,7 +1707,7 @@
       <w:r>
         <w:t xml:space="preserve"> </w:t>
       </w:r>
-      <w:hyperlink r:id="rId32">
+      <w:hyperlink r:id="rId36">
         <w:r>
           <w:rPr>
             <w:rStyle w:val="Hyperlink"/>
@@ -805,7 +1723,7 @@
       <w:r>
         <w:t xml:space="preserve">for all digital epigraphy projects). The results of the surveys, presented in the current report, will be used to plan the activities and efficiently allocate the resources of the FAIR Epigraphy Project in the next three years. The survey answers are anonymised so that individual projects cannot be identified on the basis of their replies and the data is stored as a TSV (tab-separated value) file within the project’s GitHub repository (</w:t>
       </w:r>
-      <w:hyperlink r:id="rId33">
+      <w:hyperlink r:id="rId37">
         <w:r>
           <w:rPr>
             <w:rStyle w:val="Hyperlink"/>
@@ -817,8 +1735,8 @@
         <w:t xml:space="preserve">) as a supplement to the text of this report and can be accessed under the CC-BY-SA 4.0 International License.</w:t>
       </w:r>
     </w:p>
-    <w:bookmarkEnd w:id="34"/>
-    <w:bookmarkStart w:id="48" w:name="fair-epigraphy-partner-projects"/>
+    <w:bookmarkEnd w:id="38"/>
+    <w:bookmarkStart w:id="52" w:name="fair-epigraphy-partner-projects"/>
     <w:p>
       <w:pPr>
         <w:pStyle w:val="Heading1"/>
@@ -837,7 +1755,7 @@
       <w:r>
         <w:t xml:space="preserve"> </w:t>
       </w:r>
-      <w:hyperlink r:id="rId31">
+      <w:hyperlink r:id="rId35">
         <w:r>
           <w:rPr>
             <w:rStyle w:val="Hyperlink"/>
@@ -862,7 +1780,7 @@
         <w:t xml:space="preserve">The partner projects represent relatively established projects with the average duration of a project being 6 years. The shortest participating project reported their duration as 3 years and the longest 207 as years.</w:t>
       </w:r>
     </w:p>
-    <w:bookmarkStart w:id="35" w:name="language-coverage"/>
+    <w:bookmarkStart w:id="39" w:name="language-coverage"/>
     <w:p>
       <w:pPr>
         <w:pStyle w:val="Heading2"/>
@@ -1220,8 +2138,8 @@
         </w:pict>
       </w:r>
     </w:p>
-    <w:bookmarkEnd w:id="35"/>
-    <w:bookmarkStart w:id="36" w:name="it-infrastructure"/>
+    <w:bookmarkEnd w:id="39"/>
+    <w:bookmarkStart w:id="40" w:name="it-infrastructure"/>
     <w:p>
       <w:pPr>
         <w:pStyle w:val="Heading2"/>
@@ -1609,8 +2527,8 @@
         <w:t xml:space="preserve">as their main output data format (83% of participating projects), either in combination with other formats or as a sole data format. Other data formats are represented less frequently: JSON (17%), RDF (17%), SQL(33%) and CSV (17%). 25% of projects use only one type of data format, while 50% use two or more data format types.</w:t>
       </w:r>
     </w:p>
-    <w:bookmarkEnd w:id="36"/>
-    <w:bookmarkStart w:id="41" w:name="data-sharing"/>
+    <w:bookmarkEnd w:id="40"/>
+    <w:bookmarkStart w:id="45" w:name="data-sharing"/>
     <w:p>
       <w:pPr>
         <w:pStyle w:val="Heading2"/>
@@ -1731,7 +2649,7 @@
       <w:r>
         <w:t xml:space="preserve">: All partner projects reported their willingness to share the data, even if they are not currently doing it, or if they provide the data only on demand. 58% of partner projects share the data under a Creative Commons license (</w:t>
       </w:r>
-      <w:hyperlink r:id="rId37">
+      <w:hyperlink r:id="rId41">
         <w:r>
           <w:rPr>
             <w:rStyle w:val="Hyperlink"/>
@@ -1944,18 +2862,18 @@
           <wp:inline>
             <wp:extent cx="5334000" cy="2133600"/>
             <wp:effectExtent b="0" l="0" r="0" t="0"/>
-            <wp:docPr descr="Figure showing the popularity of individual sharing methods and formats across partner projects." title="" id="39" name="Picture"/>
+            <wp:docPr descr="Figure showing the popularity of individual sharing methods and formats across partner projects." title="" id="43" name="Picture"/>
             <a:graphic>
               <a:graphicData uri="http://schemas.openxmlformats.org/drawingml/2006/picture">
                 <pic:pic>
                   <pic:nvPicPr>
-                    <pic:cNvPr descr="01_FAIR_epi_report_files/figure-docx/unnamed-chunk-11-1.png" id="40" name="Picture"/>
+                    <pic:cNvPr descr="01_FAIR_epi_report_files/figure-docx/unnamed-chunk-11-1.png" id="44" name="Picture"/>
                     <pic:cNvPicPr>
                       <a:picLocks noChangeArrowheads="1" noChangeAspect="1"/>
                     </pic:cNvPicPr>
                   </pic:nvPicPr>
                   <pic:blipFill>
-                    <a:blip r:embed="rId38"/>
+                    <a:blip r:embed="rId42"/>
                     <a:stretch>
                       <a:fillRect/>
                     </a:stretch>
@@ -2005,8 +2923,8 @@
         <w:t xml:space="preserve">: Epidoc XML is by far the most popular format for data sharing (implemented by 6 projects), however other Open Science services are starting to make their way into established digital epigraphy projects, such as sharing via a public repository, implemented by 4 (GitHub) and 4 (Zenodo) projects respectively, as well as providing raw data in the CSV (comma-separated value) format (4 projects), or as JSON (JavaScript Object Notation) files (4 projects). Only a relative minority of participating partner projects shares the data on an on-demand basis or have a non-public API access point to their data.</w:t>
       </w:r>
     </w:p>
-    <w:bookmarkEnd w:id="41"/>
-    <w:bookmarkStart w:id="44" w:name="institutional-policies"/>
+    <w:bookmarkEnd w:id="45"/>
+    <w:bookmarkStart w:id="48" w:name="institutional-policies"/>
     <w:p>
       <w:pPr>
         <w:pStyle w:val="Heading2"/>
@@ -2157,52 +3075,97 @@
         <w:rPr>
           <w:rStyle w:val="VerbatimChar"/>
         </w:rPr>
-        <w:t xml:space="preserve">## [1] "The funding body (the ERC) expects that research results are available in open access"                                                                                                                                                                                                                                          </w:t>
-      </w:r>
-      <w:r>
-        <w:br/>
-      </w:r>
-      <w:r>
-        <w:rPr>
-          <w:rStyle w:val="VerbatimChar"/>
-        </w:rPr>
-        <w:t xml:space="preserve">## [2] "Open access publication."                                                                                                                                                                                                                                                                                                       </w:t>
-      </w:r>
-      <w:r>
-        <w:br/>
-      </w:r>
-      <w:r>
-        <w:rPr>
-          <w:rStyle w:val="VerbatimChar"/>
-        </w:rPr>
-        <w:t xml:space="preserve">## [3] "Actualització de la Política d’Accés Obert a la Universitat de Barcelona (http://hdl.handle.net/2445/142065)"                                                                                                                                                                                                                   </w:t>
-      </w:r>
-      <w:r>
-        <w:br/>
-      </w:r>
-      <w:r>
-        <w:rPr>
-          <w:rStyle w:val="VerbatimChar"/>
-        </w:rPr>
-        <w:t xml:space="preserve">## [4] "Data Sharing, Open Science"                                                                                                                                                                                                                                                                                                     </w:t>
-      </w:r>
-      <w:r>
-        <w:br/>
-      </w:r>
-      <w:r>
-        <w:rPr>
-          <w:rStyle w:val="VerbatimChar"/>
-        </w:rPr>
-        <w:t xml:space="preserve">## [5] "usual ERC requirements"                                                                                                                                                                                                                                                                                                         </w:t>
-      </w:r>
-      <w:r>
-        <w:br/>
-      </w:r>
-      <w:r>
-        <w:rPr>
-          <w:rStyle w:val="VerbatimChar"/>
-        </w:rPr>
-        <w:t xml:space="preserve">## [6] "Currently subject to ERC open data policies (https://ec.europa.eu/research/participants/docs/h2020-funding-guide/cross-cutting-issues/open-access-data-management/open-access_en.htm); previously Oxford University open data policies (which mirror UKRI policies: https://www.ukri.org/publications/ukri-open-access-policy/)"</w:t>
+        <w:t xml:space="preserve">## [1] "The funding body (the ERC) expects that research results are available in open</w:t>
+      </w:r>
+      <w:r>
+        <w:br/>
+      </w:r>
+      <w:r>
+        <w:rPr>
+          <w:rStyle w:val="VerbatimChar"/>
+        </w:rPr>
+        <w:t xml:space="preserve">access"</w:t>
+      </w:r>
+      <w:r>
+        <w:br/>
+      </w:r>
+      <w:r>
+        <w:rPr>
+          <w:rStyle w:val="VerbatimChar"/>
+        </w:rPr>
+        <w:t xml:space="preserve">## [2] "Open access publication."</w:t>
+      </w:r>
+      <w:r>
+        <w:br/>
+      </w:r>
+      <w:r>
+        <w:rPr>
+          <w:rStyle w:val="VerbatimChar"/>
+        </w:rPr>
+        <w:t xml:space="preserve">## [3] "Actualització de la Política d’Accés Obert a la Universitat de Barcelona</w:t>
+      </w:r>
+      <w:r>
+        <w:br/>
+      </w:r>
+      <w:r>
+        <w:rPr>
+          <w:rStyle w:val="VerbatimChar"/>
+        </w:rPr>
+        <w:t xml:space="preserve">(http://hdl.handle.net/2445/142065)"</w:t>
+      </w:r>
+      <w:r>
+        <w:br/>
+      </w:r>
+      <w:r>
+        <w:rPr>
+          <w:rStyle w:val="VerbatimChar"/>
+        </w:rPr>
+        <w:t xml:space="preserve">## [4] "Data Sharing, Open Science"</w:t>
+      </w:r>
+      <w:r>
+        <w:br/>
+      </w:r>
+      <w:r>
+        <w:rPr>
+          <w:rStyle w:val="VerbatimChar"/>
+        </w:rPr>
+        <w:t xml:space="preserve">## [5] "usual ERC requirements"</w:t>
+      </w:r>
+      <w:r>
+        <w:br/>
+      </w:r>
+      <w:r>
+        <w:rPr>
+          <w:rStyle w:val="VerbatimChar"/>
+        </w:rPr>
+        <w:t xml:space="preserve">## [6] "Currently subject to ERC open data policies</w:t>
+      </w:r>
+      <w:r>
+        <w:br/>
+      </w:r>
+      <w:r>
+        <w:rPr>
+          <w:rStyle w:val="VerbatimChar"/>
+        </w:rPr>
+        <w:t xml:space="preserve">(https://ec.europa.eu/research/participants/docs/h2020-funding-guide/cross-cutting-issues/open-access-data-management/open-access_en.htm);</w:t>
+      </w:r>
+      <w:r>
+        <w:br/>
+      </w:r>
+      <w:r>
+        <w:rPr>
+          <w:rStyle w:val="VerbatimChar"/>
+        </w:rPr>
+        <w:t xml:space="preserve">previously Oxford University open data policies (which mirror UKRI policies:</w:t>
+      </w:r>
+      <w:r>
+        <w:br/>
+      </w:r>
+      <w:r>
+        <w:rPr>
+          <w:rStyle w:val="VerbatimChar"/>
+        </w:rPr>
+        <w:t xml:space="preserve">https://www.ukri.org/publications/ukri-open-access-policy/)"</w:t>
       </w:r>
       <w:r>
         <w:br/>
@@ -2231,7 +3194,7 @@
       <w:r>
         <w:t xml:space="preserve"> </w:t>
       </w:r>
-      <w:hyperlink r:id="rId42">
+      <w:hyperlink r:id="rId46">
         <w:r>
           <w:rPr>
             <w:rStyle w:val="Hyperlink"/>
@@ -2248,7 +3211,7 @@
       <w:r>
         <w:t xml:space="preserve"> </w:t>
       </w:r>
-      <w:hyperlink r:id="rId43">
+      <w:hyperlink r:id="rId47">
         <w:r>
           <w:rPr>
             <w:rStyle w:val="Hyperlink"/>
@@ -2260,8 +3223,8 @@
         <w:t xml:space="preserve">.</w:t>
       </w:r>
     </w:p>
-    <w:bookmarkEnd w:id="44"/>
-    <w:bookmarkStart w:id="47" w:name="open-science-practice"/>
+    <w:bookmarkEnd w:id="48"/>
+    <w:bookmarkStart w:id="51" w:name="open-science-practice"/>
     <w:p>
       <w:pPr>
         <w:pStyle w:val="Heading2"/>
@@ -2445,7 +3408,7 @@
       <w:r>
         <w:t xml:space="preserve">: The lists of vocabularies for the epigraphic discipline created by the EAGLE project (</w:t>
       </w:r>
-      <w:hyperlink r:id="rId45">
+      <w:hyperlink r:id="rId49">
         <w:r>
           <w:rPr>
             <w:rStyle w:val="Hyperlink"/>
@@ -2459,7 +3422,7 @@
       <w:r>
         <w:t xml:space="preserve"> </w:t>
       </w:r>
-      <w:hyperlink r:id="rId46">
+      <w:hyperlink r:id="rId50">
         <w:r>
           <w:rPr>
             <w:rStyle w:val="Hyperlink"/>
@@ -2902,9 +3865,9 @@
         <w:t xml:space="preserve">: From the listed Linked Open Datasets (LOD), Pleaides and Trismegistos are by far the most popular, being used in 75% and 83% of all participating projects. The EAGLE vocabularies are used in 58% of all participating projects. Prosopographic data, represented by EDH People, PIR, and LGPN are used by 59% of all participating projects. The survey responses suggest there is a great space for improvement and potentially great benefit in creating and further improving prosopographic LOD.</w:t>
       </w:r>
     </w:p>
-    <w:bookmarkEnd w:id="47"/>
-    <w:bookmarkEnd w:id="48"/>
-    <w:bookmarkStart w:id="65" w:name="non-partnered-epigraphy-projects"/>
+    <w:bookmarkEnd w:id="51"/>
+    <w:bookmarkEnd w:id="52"/>
+    <w:bookmarkStart w:id="69" w:name="non-partnered-epigraphy-projects"/>
     <w:p>
       <w:pPr>
         <w:pStyle w:val="Heading1"/>
@@ -2923,7 +3886,7 @@
       <w:r>
         <w:t xml:space="preserve"> </w:t>
       </w:r>
-      <w:hyperlink r:id="rId32">
+      <w:hyperlink r:id="rId36">
         <w:r>
           <w:rPr>
             <w:rStyle w:val="Hyperlink"/>
@@ -2939,7 +3902,7 @@
       <w:r>
         <w:t xml:space="preserve">for all digital epigraphy projects) aimed at digital projects currently listed under Digital Epigraphy Projects on the Digital Classicist Wiki page (</w:t>
       </w:r>
-      <w:hyperlink r:id="rId49">
+      <w:hyperlink r:id="rId53">
         <w:r>
           <w:rPr>
             <w:rStyle w:val="Hyperlink"/>
@@ -3055,7 +4018,7 @@
         <w:t xml:space="preserve">: 73% of responding projects are still active, while 12% of projects are permanently closed and do not consider restarting in the future. 15% of projects are currently not active, but might be reactivated in the future.</w:t>
       </w:r>
     </w:p>
-    <w:bookmarkStart w:id="50" w:name="language-coverage-1"/>
+    <w:bookmarkStart w:id="54" w:name="language-coverage-1"/>
     <w:p>
       <w:pPr>
         <w:pStyle w:val="Heading2"/>
@@ -3386,8 +4349,8 @@
         <w:t xml:space="preserve">## [10] "Ancient Languages of the Mediterranean area"</w:t>
       </w:r>
     </w:p>
-    <w:bookmarkEnd w:id="50"/>
-    <w:bookmarkStart w:id="52" w:name="it-infrastructure-1"/>
+    <w:bookmarkEnd w:id="54"/>
+    <w:bookmarkStart w:id="56" w:name="it-infrastructure-1"/>
     <w:p>
       <w:pPr>
         <w:pStyle w:val="Heading2"/>
@@ -3853,7 +4816,7 @@
       <w:r>
         <w:t xml:space="preserve">15% of projects use only one type of data format, while 27% use two or more data format types (such as Epidoc XML, SQL or similar, CSV, JSON, RDF, the xml version of the data is available through the EAGLE project, None - we use analog systems (printed), 3d viewers, We are working on providing also an Epidoc XML version of at least the annotated texts (</w:t>
       </w:r>
-      <w:hyperlink r:id="rId51">
+      <w:hyperlink r:id="rId55">
         <w:r>
           <w:rPr>
             <w:rStyle w:val="Hyperlink"/>
@@ -3952,8 +4915,8 @@
         <w:t xml:space="preserve">.</w:t>
       </w:r>
     </w:p>
-    <w:bookmarkEnd w:id="52"/>
-    <w:bookmarkStart w:id="55" w:name="data-sharing-1"/>
+    <w:bookmarkEnd w:id="56"/>
+    <w:bookmarkStart w:id="59" w:name="data-sharing-1"/>
     <w:p>
       <w:pPr>
         <w:pStyle w:val="Heading2"/>
@@ -3962,7 +4925,7 @@
         <w:t xml:space="preserve">Data sharing</w:t>
       </w:r>
     </w:p>
-    <w:bookmarkStart w:id="53" w:name="active-projects"/>
+    <w:bookmarkStart w:id="57" w:name="active-projects"/>
     <w:p>
       <w:pPr>
         <w:pStyle w:val="Heading3"/>
@@ -4434,8 +5397,8 @@
         </w:pict>
       </w:r>
     </w:p>
-    <w:bookmarkEnd w:id="53"/>
-    <w:bookmarkStart w:id="54" w:name="closed-projects"/>
+    <w:bookmarkEnd w:id="57"/>
+    <w:bookmarkStart w:id="58" w:name="closed-projects"/>
     <w:p>
       <w:pPr>
         <w:pStyle w:val="Heading3"/>
@@ -4747,9 +5710,9 @@
         </w:pict>
       </w:r>
     </w:p>
-    <w:bookmarkEnd w:id="54"/>
-    <w:bookmarkEnd w:id="55"/>
-    <w:bookmarkStart w:id="62" w:name="institutional-policies-1"/>
+    <w:bookmarkEnd w:id="58"/>
+    <w:bookmarkEnd w:id="59"/>
+    <w:bookmarkStart w:id="66" w:name="institutional-policies-1"/>
     <w:p>
       <w:pPr>
         <w:pStyle w:val="Heading2"/>
@@ -4935,25 +5898,61 @@
         <w:rPr>
           <w:rStyle w:val="VerbatimChar"/>
         </w:rPr>
-        <w:t xml:space="preserve">## [1] "https://www.uio.no/english/for-employees/support/research/research-data-management/fair-data/"                                                                                                                                                                </w:t>
-      </w:r>
-      <w:r>
-        <w:br/>
-      </w:r>
-      <w:r>
-        <w:rPr>
-          <w:rStyle w:val="VerbatimChar"/>
-        </w:rPr>
-        <w:t xml:space="preserve">## [2] "All : French \"Plan national pour la science ouverte:Open Science\", https://www.ouvrirlascience.fr/plan-national-pour-la-science-ouverte/; FAIR principles, Mandatory deposit of our publications on the open archive HAL, https://hal.archives-ouvertes.fr/"</w:t>
-      </w:r>
-      <w:r>
-        <w:br/>
-      </w:r>
-      <w:r>
-        <w:rPr>
-          <w:rStyle w:val="VerbatimChar"/>
-        </w:rPr>
-        <w:t xml:space="preserve">## [3] "Creative Commons"                                                                                                                                                                                                                                             </w:t>
+        <w:t xml:space="preserve">## [1]</w:t>
+      </w:r>
+      <w:r>
+        <w:br/>
+      </w:r>
+      <w:r>
+        <w:rPr>
+          <w:rStyle w:val="VerbatimChar"/>
+        </w:rPr>
+        <w:t xml:space="preserve">"https://www.uio.no/english/for-employees/support/research/research-data-management/fair-data/"</w:t>
+      </w:r>
+      <w:r>
+        <w:br/>
+      </w:r>
+      <w:r>
+        <w:rPr>
+          <w:rStyle w:val="VerbatimChar"/>
+        </w:rPr>
+        <w:t xml:space="preserve">## [2] "All : French \"Plan national pour la science ouverte:Open Science\",</w:t>
+      </w:r>
+      <w:r>
+        <w:br/>
+      </w:r>
+      <w:r>
+        <w:rPr>
+          <w:rStyle w:val="VerbatimChar"/>
+        </w:rPr>
+        <w:t xml:space="preserve">https://www.ouvrirlascience.fr/plan-national-pour-la-science-ouverte/; FAIR principles,</w:t>
+      </w:r>
+      <w:r>
+        <w:br/>
+      </w:r>
+      <w:r>
+        <w:rPr>
+          <w:rStyle w:val="VerbatimChar"/>
+        </w:rPr>
+        <w:t xml:space="preserve">Mandatory deposit of our publications on the open archive HAL,</w:t>
+      </w:r>
+      <w:r>
+        <w:br/>
+      </w:r>
+      <w:r>
+        <w:rPr>
+          <w:rStyle w:val="VerbatimChar"/>
+        </w:rPr>
+        <w:t xml:space="preserve">https://hal.archives-ouvertes.fr/"</w:t>
+      </w:r>
+      <w:r>
+        <w:br/>
+      </w:r>
+      <w:r>
+        <w:rPr>
+          <w:rStyle w:val="VerbatimChar"/>
+        </w:rPr>
+        <w:t xml:space="preserve">## [3] "Creative Commons"</w:t>
       </w:r>
       <w:r>
         <w:br/>
@@ -5085,33 +6084,6 @@
         <w:t xml:space="preserve">/data/02_scoping_survey_anonymised_PostSurvey.tsv</w:t>
       </w:r>
       <w:r>
-        <w:t xml:space="preserve">. Our expectations on data policies being progressively implemented over the last seven years were confirmed only partially. As the chart below demonstrates, the number of projects that indicated existing institutional data policy grows steadily since 2015 (year is indicated by brown dashed vertical line). On contrary, the number of projects that indicated no existing data policy decreases, but only relatively slowly. The projects responded</w:t>
-      </w:r>
-      <w:r>
-        <w:t xml:space="preserve"> </w:t>
-      </w:r>
-      <w:r>
-        <w:rPr>
-          <w:rStyle w:val="VerbatimChar"/>
-        </w:rPr>
-        <w:t xml:space="preserve">N/A</w:t>
-      </w:r>
-      <w:r>
-        <w:t xml:space="preserve"> </w:t>
-      </w:r>
-      <w:r>
-        <w:t xml:space="preserve">are those who consider themselves in February 2022 as</w:t>
-      </w:r>
-      <w:r>
-        <w:t xml:space="preserve"> </w:t>
-      </w:r>
-      <w:r>
-        <w:rPr>
-          <w:rStyle w:val="VerbatimChar"/>
-        </w:rPr>
-        <w:t xml:space="preserve">closed</w:t>
-      </w:r>
-      <w:r>
         <w:t xml:space="preserve">.</w:t>
       </w:r>
     </w:p>
@@ -5122,20 +6094,20 @@
       <w:r>
         <w:drawing>
           <wp:inline>
-            <wp:extent cx="4620126" cy="3696101"/>
+            <wp:extent cx="5334000" cy="2133600"/>
             <wp:effectExtent b="0" l="0" r="0" t="0"/>
-            <wp:docPr descr="" title="" id="57" name="Picture"/>
+            <wp:docPr descr="The chart shows the existence of institutional data policy of non-partnered projects in time." title="" id="61" name="Picture"/>
             <a:graphic>
               <a:graphicData uri="http://schemas.openxmlformats.org/drawingml/2006/picture">
                 <pic:pic>
                   <pic:nvPicPr>
-                    <pic:cNvPr descr="01_FAIR_epi_report_files/figure-docx/unnamed-chunk-35-1.png" id="58" name="Picture"/>
+                    <pic:cNvPr descr="01_FAIR_epi_report_files/figure-docx/unnamed-chunk-36-1.png" id="62" name="Picture"/>
                     <pic:cNvPicPr>
                       <a:picLocks noChangeArrowheads="1" noChangeAspect="1"/>
                     </pic:cNvPicPr>
                   </pic:nvPicPr>
                   <pic:blipFill>
-                    <a:blip r:embed="rId56"/>
+                    <a:blip r:embed="rId60"/>
                     <a:stretch>
                       <a:fillRect/>
                     </a:stretch>
@@ -5143,7 +6115,7 @@
                   <pic:spPr bwMode="auto">
                     <a:xfrm>
                       <a:off x="0" y="0"/>
-                      <a:ext cx="4620126" cy="3696101"/>
+                      <a:ext cx="5334000" cy="2133600"/>
                     </a:xfrm>
                     <a:prstGeom prst="rect">
                       <a:avLst/>
@@ -5161,36 +6133,69 @@
           </wp:inline>
         </w:drawing>
       </w:r>
+      <w:r>
+        <w:t xml:space="preserve"> </w:t>
+      </w:r>
+      <w:r>
+        <w:t xml:space="preserve">Our expectations on data policies being progressively implemented over the last seven years were confirmed only partially. As the chart below demonstrates, the number of projects that indicated existing institutional data policy grows steadily since 2015 (indicated by brown dashed vertical line). On contrary, the number of projects that indicated no existing data policy decreases, but only relatively slowly. The projects responded</w:t>
+      </w:r>
+      <w:r>
+        <w:t xml:space="preserve"> </w:t>
+      </w:r>
+      <w:r>
+        <w:rPr>
+          <w:rStyle w:val="VerbatimChar"/>
+        </w:rPr>
+        <w:t xml:space="preserve">N/A</w:t>
+      </w:r>
+      <w:r>
+        <w:t xml:space="preserve"> </w:t>
+      </w:r>
+      <w:r>
+        <w:t xml:space="preserve">are those who consider themselves in February 2022 as</w:t>
+      </w:r>
+      <w:r>
+        <w:t xml:space="preserve"> </w:t>
+      </w:r>
+      <w:r>
+        <w:rPr>
+          <w:rStyle w:val="VerbatimChar"/>
+        </w:rPr>
+        <w:t xml:space="preserve">closed</w:t>
+      </w:r>
+      <w:r>
+        <w:t xml:space="preserve">.</w:t>
+      </w:r>
     </w:p>
     <w:p>
       <w:pPr>
         <w:pStyle w:val="BodyText"/>
       </w:pPr>
       <w:r>
-        <w:t xml:space="preserve">The following chart shows clear geographic differences in implementation of data policies based on the main country where the project is based. France, Germany, and Italy are listed as countries where data policies are required, yet some projects in Germany and Italy answered that no data policies are required. Thus the practical implementation of data policies may depend on particular funding agency or institution, rather than on nation-wide policies. However, our results are only preliminary and based on a very small sample and need to be confirmed by further investigation.</w:t>
-      </w:r>
-    </w:p>
-    <w:p>
-      <w:pPr>
-        <w:pStyle w:val="BodyText"/>
+        <w:t xml:space="preserve">The following figure shows clear geographic differences in implementation of data policies based on the main country where the project is based. France, Germany, and Italy are listed as countries where data policies are required, yet some projects in Germany and Italy answered that no data policies are required. Thus the practical implementation of data policies may depend on particular funding agency or institution, rather than on nation-wide policies. However, our results are only preliminary and based on a very small sample and need to be confirmed by further investigation.</w:t>
+      </w:r>
+    </w:p>
+    <w:p>
+      <w:pPr>
+        <w:pStyle w:val="CaptionedFigure"/>
       </w:pPr>
       <w:r>
         <w:drawing>
           <wp:inline>
-            <wp:extent cx="4620126" cy="3696101"/>
+            <wp:extent cx="5334000" cy="2133600"/>
             <wp:effectExtent b="0" l="0" r="0" t="0"/>
-            <wp:docPr descr="" title="" id="60" name="Picture"/>
+            <wp:docPr descr="The chart shows the requirement of institutional data policy of non-partnered projects by country." title="" id="64" name="Picture"/>
             <a:graphic>
               <a:graphicData uri="http://schemas.openxmlformats.org/drawingml/2006/picture">
                 <pic:pic>
                   <pic:nvPicPr>
-                    <pic:cNvPr descr="01_FAIR_epi_report_files/figure-docx/unnamed-chunk-36-1.png" id="61" name="Picture"/>
+                    <pic:cNvPr descr="01_FAIR_epi_report_files/figure-docx/unnamed-chunk-38-1.png" id="65" name="Picture"/>
                     <pic:cNvPicPr>
                       <a:picLocks noChangeArrowheads="1" noChangeAspect="1"/>
                     </pic:cNvPicPr>
                   </pic:nvPicPr>
                   <pic:blipFill>
-                    <a:blip r:embed="rId59"/>
+                    <a:blip r:embed="rId63"/>
                     <a:stretch>
                       <a:fillRect/>
                     </a:stretch>
@@ -5198,7 +6203,7 @@
                   <pic:spPr bwMode="auto">
                     <a:xfrm>
                       <a:off x="0" y="0"/>
-                      <a:ext cx="4620126" cy="3696101"/>
+                      <a:ext cx="5334000" cy="2133600"/>
                     </a:xfrm>
                     <a:prstGeom prst="rect">
                       <a:avLst/>
@@ -5217,8 +6222,16 @@
         </w:drawing>
       </w:r>
     </w:p>
-    <w:bookmarkEnd w:id="62"/>
-    <w:bookmarkStart w:id="64" w:name="open-science-practice-1"/>
+    <w:p>
+      <w:pPr>
+        <w:pStyle w:val="ImageCaption"/>
+      </w:pPr>
+      <w:r>
+        <w:t xml:space="preserve">The chart shows the requirement of institutional data policy of non-partnered projects by country.</w:t>
+      </w:r>
+    </w:p>
+    <w:bookmarkEnd w:id="66"/>
+    <w:bookmarkStart w:id="68" w:name="open-science-practice-1"/>
     <w:p>
       <w:pPr>
         <w:pStyle w:val="Heading2"/>
@@ -5580,7 +6593,7 @@
       <w:r>
         <w:t xml:space="preserve"> </w:t>
       </w:r>
-      <w:hyperlink r:id="rId63">
+      <w:hyperlink r:id="rId67">
         <w:r>
           <w:rPr>
             <w:rStyle w:val="Hyperlink"/>
@@ -5926,9 +6939,9 @@
         <w:t xml:space="preserve">: Pleiades is the most popular LOD dataset, being used in 50% of all participating projects, as well as Trismegistos with 50%. EAGLE vocabularies are represented in 35% of participating projects, while combined prosopographic datasets (LGPN+PIR) in 39% of projects. Only 12% of participating projects do not use any LOD.</w:t>
       </w:r>
     </w:p>
-    <w:bookmarkEnd w:id="64"/>
-    <w:bookmarkEnd w:id="65"/>
-    <w:bookmarkStart w:id="68" w:name="future-needs-of-digital-epigraphy"/>
+    <w:bookmarkEnd w:id="68"/>
+    <w:bookmarkEnd w:id="69"/>
+    <w:bookmarkStart w:id="72" w:name="future-needs-of-digital-epigraphy"/>
     <w:p>
       <w:pPr>
         <w:pStyle w:val="Heading1"/>
@@ -5945,7 +6958,7 @@
         <w:t xml:space="preserve">This section covers the wishes of partner projects as well as all participating digital epigraphy projects. The responses were anonymised so no individual or project can be identified but otherwise presented as submitted in the survey.</w:t>
       </w:r>
     </w:p>
-    <w:bookmarkStart w:id="66" w:name="partner-projects"/>
+    <w:bookmarkStart w:id="70" w:name="partner-projects"/>
     <w:p>
       <w:pPr>
         <w:pStyle w:val="Heading2"/>
@@ -6477,52 +7490,133 @@
         <w:rPr>
           <w:rStyle w:val="VerbatimChar"/>
         </w:rPr>
-        <w:t xml:space="preserve">## [1] "Further development of a single research portal to interrogate multiple epigraphic databases; development of a specific API to use the standardized common vocabularies"                                                                                                                                                                 </w:t>
-      </w:r>
-      <w:r>
-        <w:br/>
-      </w:r>
-      <w:r>
-        <w:rPr>
-          <w:rStyle w:val="VerbatimChar"/>
-        </w:rPr>
-        <w:t xml:space="preserve">## [2] "- Further collaboration and development of concepts for vocabularies. - Getty vocabularies crosswalks where they apply  - In doing all this work, we hope that FAIR Epigraphy will use as many different applications of the EpiDoc schema as possible, so as to accommodate the ways different projects mark up documents and metadata."</w:t>
-      </w:r>
-      <w:r>
-        <w:br/>
-      </w:r>
-      <w:r>
-        <w:rPr>
-          <w:rStyle w:val="VerbatimChar"/>
-        </w:rPr>
-        <w:t xml:space="preserve">## [3] "Sustainable common platform of all digital epigraphic editions (a Vision)"                                                                                                                                                                                                                                                               </w:t>
-      </w:r>
-      <w:r>
-        <w:br/>
-      </w:r>
-      <w:r>
-        <w:rPr>
-          <w:rStyle w:val="VerbatimChar"/>
-        </w:rPr>
-        <w:t xml:space="preserve">## [4] "Advisory Board for new Digital Epigraphy projects, guidelines for FAIR epigraphy"                                                                                                                                                                                                                                                        </w:t>
-      </w:r>
-      <w:r>
-        <w:br/>
-      </w:r>
-      <w:r>
-        <w:rPr>
-          <w:rStyle w:val="VerbatimChar"/>
-        </w:rPr>
-        <w:t xml:space="preserve">## [5] "Standards for palaeography, prosopography, bibliograpy, instrumentum domesticum and linguistic analysis"                                                                                                                                                                                                                                 </w:t>
-      </w:r>
-      <w:r>
-        <w:br/>
-      </w:r>
-      <w:r>
-        <w:rPr>
-          <w:rStyle w:val="VerbatimChar"/>
-        </w:rPr>
-        <w:t xml:space="preserve">## [6] "1) Provide us support in switching to Epidoc XML encoding 2) Help us clarify how our data are accessible to the public (CC-BY 4.0) 3) Promote the sustainability of projects whose funds have ended 4) Foster interoperability between digital resources 5) Improve the standardization of projects in digital epigraphy"</w:t>
+        <w:t xml:space="preserve">## [1] "Further development of a single research portal to interrogate multiple</w:t>
+      </w:r>
+      <w:r>
+        <w:br/>
+      </w:r>
+      <w:r>
+        <w:rPr>
+          <w:rStyle w:val="VerbatimChar"/>
+        </w:rPr>
+        <w:t xml:space="preserve">epigraphic databases; development of a specific API to use the standardized common</w:t>
+      </w:r>
+      <w:r>
+        <w:br/>
+      </w:r>
+      <w:r>
+        <w:rPr>
+          <w:rStyle w:val="VerbatimChar"/>
+        </w:rPr>
+        <w:t xml:space="preserve">vocabularies"</w:t>
+      </w:r>
+      <w:r>
+        <w:br/>
+      </w:r>
+      <w:r>
+        <w:rPr>
+          <w:rStyle w:val="VerbatimChar"/>
+        </w:rPr>
+        <w:t xml:space="preserve">## [2] "- Further collaboration and development of concepts for vocabularies. - Getty</w:t>
+      </w:r>
+      <w:r>
+        <w:br/>
+      </w:r>
+      <w:r>
+        <w:rPr>
+          <w:rStyle w:val="VerbatimChar"/>
+        </w:rPr>
+        <w:t xml:space="preserve">vocabularies crosswalks where they apply - In doing all this work, we hope that FAIR</w:t>
+      </w:r>
+      <w:r>
+        <w:br/>
+      </w:r>
+      <w:r>
+        <w:rPr>
+          <w:rStyle w:val="VerbatimChar"/>
+        </w:rPr>
+        <w:t xml:space="preserve">Epigraphy will use as many different applications of the EpiDoc schema as possible, so as</w:t>
+      </w:r>
+      <w:r>
+        <w:br/>
+      </w:r>
+      <w:r>
+        <w:rPr>
+          <w:rStyle w:val="VerbatimChar"/>
+        </w:rPr>
+        <w:t xml:space="preserve">to accommodate the ways different projects mark up documents and metadata."</w:t>
+      </w:r>
+      <w:r>
+        <w:br/>
+      </w:r>
+      <w:r>
+        <w:rPr>
+          <w:rStyle w:val="VerbatimChar"/>
+        </w:rPr>
+        <w:t xml:space="preserve">## [3] "Sustainable common platform of all digital epigraphic editions (a Vision)"</w:t>
+      </w:r>
+      <w:r>
+        <w:br/>
+      </w:r>
+      <w:r>
+        <w:rPr>
+          <w:rStyle w:val="VerbatimChar"/>
+        </w:rPr>
+        <w:t xml:space="preserve">## [4] "Advisory Board for new Digital Epigraphy projects, guidelines for FAIR epigraphy"</w:t>
+      </w:r>
+      <w:r>
+        <w:br/>
+      </w:r>
+      <w:r>
+        <w:rPr>
+          <w:rStyle w:val="VerbatimChar"/>
+        </w:rPr>
+        <w:t xml:space="preserve">## [5] "Standards for palaeography, prosopography, bibliograpy, instrumentum domesticum</w:t>
+      </w:r>
+      <w:r>
+        <w:br/>
+      </w:r>
+      <w:r>
+        <w:rPr>
+          <w:rStyle w:val="VerbatimChar"/>
+        </w:rPr>
+        <w:t xml:space="preserve">and linguistic analysis"</w:t>
+      </w:r>
+      <w:r>
+        <w:br/>
+      </w:r>
+      <w:r>
+        <w:rPr>
+          <w:rStyle w:val="VerbatimChar"/>
+        </w:rPr>
+        <w:t xml:space="preserve">## [6] "1) Provide us support in switching to Epidoc XML encoding 2) Help us clarify how</w:t>
+      </w:r>
+      <w:r>
+        <w:br/>
+      </w:r>
+      <w:r>
+        <w:rPr>
+          <w:rStyle w:val="VerbatimChar"/>
+        </w:rPr>
+        <w:t xml:space="preserve">our data are accessible to the public (CC-BY 4.0) 3) Promote the sustainability of</w:t>
+      </w:r>
+      <w:r>
+        <w:br/>
+      </w:r>
+      <w:r>
+        <w:rPr>
+          <w:rStyle w:val="VerbatimChar"/>
+        </w:rPr>
+        <w:t xml:space="preserve">projects whose funds have ended 4) Foster interoperability between digital resources 5)</w:t>
+      </w:r>
+      <w:r>
+        <w:br/>
+      </w:r>
+      <w:r>
+        <w:rPr>
+          <w:rStyle w:val="VerbatimChar"/>
+        </w:rPr>
+        <w:t xml:space="preserve">Improve the standardization of projects in digital epigraphy"</w:t>
       </w:r>
     </w:p>
     <w:p>
@@ -6540,8 +7634,8 @@
         <w:t xml:space="preserve">: This section covers the additional needs of partner projects. Partner projects would like to see a platform linking epigraphic data from multiple sources, including a stable reference point or an API for improved epigraphic vocabularies (in other words, the sort of resource which agreed vocabularies and an RDF triplestore might facilitate). Partner projects would also like to be able to use guidelines for FAIR practices in epigraphy, which currently do not exist.</w:t>
       </w:r>
     </w:p>
-    <w:bookmarkEnd w:id="66"/>
-    <w:bookmarkStart w:id="67" w:name="non-partnered-projects"/>
+    <w:bookmarkEnd w:id="70"/>
+    <w:bookmarkStart w:id="71" w:name="non-partnered-projects"/>
     <w:p>
       <w:pPr>
         <w:pStyle w:val="Heading2"/>
@@ -7138,88 +8232,196 @@
         <w:rPr>
           <w:rStyle w:val="VerbatimChar"/>
         </w:rPr>
-        <w:t xml:space="preserve">##  [1] "Digitalization of Roman Inscriptions for dissemination and research"                                                                                                                                                                                                                                                                                                                                                                                </w:t>
-      </w:r>
-      <w:r>
-        <w:br/>
-      </w:r>
-      <w:r>
-        <w:rPr>
-          <w:rStyle w:val="VerbatimChar"/>
-        </w:rPr>
-        <w:t xml:space="preserve">##  [2] "A workshop on integrating Mycenaean data into epigraphy?"                                                                                                                                                                                                                                                                                                                                                                                           </w:t>
-      </w:r>
-      <w:r>
-        <w:br/>
-      </w:r>
-      <w:r>
-        <w:rPr>
-          <w:rStyle w:val="VerbatimChar"/>
-        </w:rPr>
-        <w:t xml:space="preserve">##  [3] "Data retrieval also on spatial base: for example: from maps of the single archaeological sites and single complexes (as plans or 3d scans of catacombs and churches...). Links with the existing geographical and georeferenced resources. Controlled and shared vocabulary about palaeographical features; Storage, search and analysis of the 'aberrant forms' (not to be 'corrected') for Late Latin and Late/Byzantine Greek words (and names)."</w:t>
-      </w:r>
-      <w:r>
-        <w:br/>
-      </w:r>
-      <w:r>
-        <w:rPr>
-          <w:rStyle w:val="VerbatimChar"/>
-        </w:rPr>
-        <w:t xml:space="preserve">##  [4] "The most important for me would be 1/ to have a more complete view of real FAIR epigraphic projects and 2/a sustainable \"common place\" where to find resources + tools and help + let's call it an improved EAGLE + and more \"international\""                                                                                                                                                                                                   </w:t>
-      </w:r>
-      <w:r>
-        <w:br/>
-      </w:r>
-      <w:r>
-        <w:rPr>
-          <w:rStyle w:val="VerbatimChar"/>
-        </w:rPr>
-        <w:t xml:space="preserve">##  [5] "It would be very nice (but I might be a bit biased!) if FAIR Epigrahy would like to help develop EFES (EpiDoc Front-End Services). For example by helping to make the existing RDF data export functionality really usable even by less experienced people."                                                                                                                                                                                        </w:t>
-      </w:r>
-      <w:r>
-        <w:br/>
-      </w:r>
-      <w:r>
-        <w:rPr>
-          <w:rStyle w:val="VerbatimChar"/>
-        </w:rPr>
-        <w:t xml:space="preserve">##  [6] "I would love to see it revitalized and improved with FAIR and Linked Open Data guidelines and other resources."                                                                                                                                                                                                                                                                                                                                     </w:t>
-      </w:r>
-      <w:r>
-        <w:br/>
-      </w:r>
-      <w:r>
-        <w:rPr>
-          <w:rStyle w:val="VerbatimChar"/>
-        </w:rPr>
-        <w:t xml:space="preserve">##  [7] "Unicode for Punic"                                                                                                                                                                                                                                                                                                                                                                                                                                  </w:t>
-      </w:r>
-      <w:r>
-        <w:br/>
-      </w:r>
-      <w:r>
-        <w:rPr>
-          <w:rStyle w:val="VerbatimChar"/>
-        </w:rPr>
-        <w:t xml:space="preserve">##  [8] "help to act in a shared dedicated academical environment and help in spreading our results"                                                                                                                                                                                                                                                                                                                                                         </w:t>
-      </w:r>
-      <w:r>
-        <w:br/>
-      </w:r>
-      <w:r>
-        <w:rPr>
-          <w:rStyle w:val="VerbatimChar"/>
-        </w:rPr>
-        <w:t xml:space="preserve">##  [9] "FAIR Epigraphy's team can help us by providing advice on specifical topics"                                                                                                                                                                                                                                                                                                                                                                         </w:t>
-      </w:r>
-      <w:r>
-        <w:br/>
-      </w:r>
-      <w:r>
-        <w:rPr>
-          <w:rStyle w:val="VerbatimChar"/>
-        </w:rPr>
-        <w:t xml:space="preserve">## [10] "It would be useful to have an Open Access database of images of inscriptions that are free from Copyright limits."</w:t>
+        <w:t xml:space="preserve">## [1] "Digitalization of Roman Inscriptions for dissemination and research"</w:t>
+      </w:r>
+      <w:r>
+        <w:br/>
+      </w:r>
+      <w:r>
+        <w:rPr>
+          <w:rStyle w:val="VerbatimChar"/>
+        </w:rPr>
+        <w:t xml:space="preserve">## [2] "A workshop on integrating Mycenaean data into epigraphy?"</w:t>
+      </w:r>
+      <w:r>
+        <w:br/>
+      </w:r>
+      <w:r>
+        <w:rPr>
+          <w:rStyle w:val="VerbatimChar"/>
+        </w:rPr>
+        <w:t xml:space="preserve">## [3] "Data retrieval also on spatial base: for example: from maps of the single</w:t>
+      </w:r>
+      <w:r>
+        <w:br/>
+      </w:r>
+      <w:r>
+        <w:rPr>
+          <w:rStyle w:val="VerbatimChar"/>
+        </w:rPr>
+        <w:t xml:space="preserve">archaeological sites and single complexes (as plans or 3d scans of catacombs and</w:t>
+      </w:r>
+      <w:r>
+        <w:br/>
+      </w:r>
+      <w:r>
+        <w:rPr>
+          <w:rStyle w:val="VerbatimChar"/>
+        </w:rPr>
+        <w:t xml:space="preserve">churches...). Links with the existing geographical and georeferenced resources.</w:t>
+      </w:r>
+      <w:r>
+        <w:br/>
+      </w:r>
+      <w:r>
+        <w:rPr>
+          <w:rStyle w:val="VerbatimChar"/>
+        </w:rPr>
+        <w:t xml:space="preserve">Controlled and shared vocabulary about palaeographical features; Storage, search and</w:t>
+      </w:r>
+      <w:r>
+        <w:br/>
+      </w:r>
+      <w:r>
+        <w:rPr>
+          <w:rStyle w:val="VerbatimChar"/>
+        </w:rPr>
+        <w:t xml:space="preserve">analysis of the 'aberrant forms' (not to be 'corrected') for Late Latin and</w:t>
+      </w:r>
+      <w:r>
+        <w:br/>
+      </w:r>
+      <w:r>
+        <w:rPr>
+          <w:rStyle w:val="VerbatimChar"/>
+        </w:rPr>
+        <w:t xml:space="preserve">Late/Byzantine Greek words (and names)."</w:t>
+      </w:r>
+      <w:r>
+        <w:br/>
+      </w:r>
+      <w:r>
+        <w:rPr>
+          <w:rStyle w:val="VerbatimChar"/>
+        </w:rPr>
+        <w:t xml:space="preserve">## [4] "The most important for me would be 1/ to have a more complete view of real FAIR</w:t>
+      </w:r>
+      <w:r>
+        <w:br/>
+      </w:r>
+      <w:r>
+        <w:rPr>
+          <w:rStyle w:val="VerbatimChar"/>
+        </w:rPr>
+        <w:t xml:space="preserve">epigraphic projects and 2/a sustainable \"common place\" where to find resources + tools</w:t>
+      </w:r>
+      <w:r>
+        <w:br/>
+      </w:r>
+      <w:r>
+        <w:rPr>
+          <w:rStyle w:val="VerbatimChar"/>
+        </w:rPr>
+        <w:t xml:space="preserve">and help + let's call it an improved EAGLE + and more \"international\""</w:t>
+      </w:r>
+      <w:r>
+        <w:br/>
+      </w:r>
+      <w:r>
+        <w:rPr>
+          <w:rStyle w:val="VerbatimChar"/>
+        </w:rPr>
+        <w:t xml:space="preserve">## [5] "It would be very nice (but I might be a bit biased!) if FAIR Epigrahy would like</w:t>
+      </w:r>
+      <w:r>
+        <w:br/>
+      </w:r>
+      <w:r>
+        <w:rPr>
+          <w:rStyle w:val="VerbatimChar"/>
+        </w:rPr>
+        <w:t xml:space="preserve">to help develop EFES (EpiDoc Front-End Services). For example by helping to make the</w:t>
+      </w:r>
+      <w:r>
+        <w:br/>
+      </w:r>
+      <w:r>
+        <w:rPr>
+          <w:rStyle w:val="VerbatimChar"/>
+        </w:rPr>
+        <w:t xml:space="preserve">existing RDF data export functionality really usable even by less experienced people."</w:t>
+      </w:r>
+      <w:r>
+        <w:br/>
+      </w:r>
+      <w:r>
+        <w:rPr>
+          <w:rStyle w:val="VerbatimChar"/>
+        </w:rPr>
+        <w:t xml:space="preserve">## [6] "I would love to see it revitalized and improved with FAIR and Linked Open Data</w:t>
+      </w:r>
+      <w:r>
+        <w:br/>
+      </w:r>
+      <w:r>
+        <w:rPr>
+          <w:rStyle w:val="VerbatimChar"/>
+        </w:rPr>
+        <w:t xml:space="preserve">guidelines and other resources."</w:t>
+      </w:r>
+      <w:r>
+        <w:br/>
+      </w:r>
+      <w:r>
+        <w:rPr>
+          <w:rStyle w:val="VerbatimChar"/>
+        </w:rPr>
+        <w:t xml:space="preserve">## [7] "Unicode for Punic"</w:t>
+      </w:r>
+      <w:r>
+        <w:br/>
+      </w:r>
+      <w:r>
+        <w:rPr>
+          <w:rStyle w:val="VerbatimChar"/>
+        </w:rPr>
+        <w:t xml:space="preserve">## [8] "help to act in a shared dedicated academical environment and help in spreading</w:t>
+      </w:r>
+      <w:r>
+        <w:br/>
+      </w:r>
+      <w:r>
+        <w:rPr>
+          <w:rStyle w:val="VerbatimChar"/>
+        </w:rPr>
+        <w:t xml:space="preserve">our results"</w:t>
+      </w:r>
+      <w:r>
+        <w:br/>
+      </w:r>
+      <w:r>
+        <w:rPr>
+          <w:rStyle w:val="VerbatimChar"/>
+        </w:rPr>
+        <w:t xml:space="preserve">## [9] "FAIR Epigraphy's team can help us by providing advice on specifical topics"</w:t>
+      </w:r>
+      <w:r>
+        <w:br/>
+      </w:r>
+      <w:r>
+        <w:rPr>
+          <w:rStyle w:val="VerbatimChar"/>
+        </w:rPr>
+        <w:t xml:space="preserve">## [10] "It would be useful to have an Open Access database of images of inscriptions</w:t>
+      </w:r>
+      <w:r>
+        <w:br/>
+      </w:r>
+      <w:r>
+        <w:rPr>
+          <w:rStyle w:val="VerbatimChar"/>
+        </w:rPr>
+        <w:t xml:space="preserve">that are free from Copyright limits."</w:t>
       </w:r>
     </w:p>
     <w:p>
@@ -7237,9 +8439,9 @@
         <w:t xml:space="preserve">: This section covers additional needs of participating digital projects. Some of the wishes might be beyond the scope of the FAIR Epigraphy project but the responses provide valuable guidance and hint to some of the challenges the epigraphic discipline will be facing in the near future. The responses may inspire other projects with similar needs to join forces and potentially develop the solution together. The FAIR Epigraphy project may offer one channel to explore and collaborate on the meeting of these needs in future.</w:t>
       </w:r>
     </w:p>
-    <w:bookmarkEnd w:id="67"/>
-    <w:bookmarkEnd w:id="68"/>
-    <w:bookmarkStart w:id="69" w:name="summary"/>
+    <w:bookmarkEnd w:id="71"/>
+    <w:bookmarkEnd w:id="72"/>
+    <w:bookmarkStart w:id="73" w:name="summary"/>
     <w:p>
       <w:pPr>
         <w:pStyle w:val="Heading1"/>
@@ -7280,8 +8482,8 @@
         <w:t xml:space="preserve">As to the current and future needs of digital epigraphy, there is a clear demand for more LOD, especially for bibliographical references to standard epigraphic corpora, standardisation of discipline-specific vocabularies (improved EAGLE vocabularies), and prosopographic LOD for the ancient world, all supported by training and providing accessible resources and sets of guidelines for FAIR and Open epigraphy. The need for an accessible and open platform connecting and linking various epigraphic resources through a single access point is generally supported, building on the experience of the EAGLE Project, but now exploiting the model of Linked Open Data.</w:t>
       </w:r>
     </w:p>
-    <w:bookmarkEnd w:id="69"/>
-    <w:bookmarkStart w:id="91" w:name="bibliography"/>
+    <w:bookmarkEnd w:id="73"/>
+    <w:bookmarkStart w:id="95" w:name="bibliography"/>
     <w:p>
       <w:pPr>
         <w:pStyle w:val="Heading1"/>
@@ -7290,8 +8492,8 @@
         <w:t xml:space="preserve">Bibliography</w:t>
       </w:r>
     </w:p>
-    <w:bookmarkStart w:id="90" w:name="refs"/>
-    <w:bookmarkStart w:id="71" w:name="ref-assael_restoring_2022"/>
+    <w:bookmarkStart w:id="94" w:name="refs"/>
+    <w:bookmarkStart w:id="75" w:name="ref-assael_restoring_2022"/>
     <w:p>
       <w:pPr>
         <w:pStyle w:val="Bibliography"/>
@@ -7302,7 +8504,7 @@
       <w:r>
         <w:t xml:space="preserve"> </w:t>
       </w:r>
-      <w:hyperlink r:id="rId70">
+      <w:hyperlink r:id="rId74">
         <w:r>
           <w:rPr>
             <w:rStyle w:val="Hyperlink"/>
@@ -7314,8 +8516,8 @@
         <w:t xml:space="preserve">.</w:t>
       </w:r>
     </w:p>
-    <w:bookmarkEnd w:id="71"/>
-    <w:bookmarkStart w:id="73" w:name="ref-bagnall_pleiades_2006"/>
+    <w:bookmarkEnd w:id="75"/>
+    <w:bookmarkStart w:id="77" w:name="ref-bagnall_pleiades_2006"/>
     <w:p>
       <w:pPr>
         <w:pStyle w:val="Bibliography"/>
@@ -7338,7 +8540,7 @@
       <w:r>
         <w:t xml:space="preserve"> </w:t>
       </w:r>
-      <w:hyperlink r:id="rId72">
+      <w:hyperlink r:id="rId76">
         <w:r>
           <w:rPr>
             <w:rStyle w:val="Hyperlink"/>
@@ -7350,8 +8552,8 @@
         <w:t xml:space="preserve">.</w:t>
       </w:r>
     </w:p>
-    <w:bookmarkEnd w:id="73"/>
-    <w:bookmarkStart w:id="75" w:name="ref-bruun_epigraphy_2015"/>
+    <w:bookmarkEnd w:id="77"/>
+    <w:bookmarkStart w:id="79" w:name="ref-bruun_epigraphy_2015"/>
     <w:p>
       <w:pPr>
         <w:pStyle w:val="Bibliography"/>
@@ -7377,7 +8579,7 @@
       <w:r>
         <w:t xml:space="preserve"> </w:t>
       </w:r>
-      <w:hyperlink r:id="rId74">
+      <w:hyperlink r:id="rId78">
         <w:r>
           <w:rPr>
             <w:rStyle w:val="Hyperlink"/>
@@ -7389,8 +8591,8 @@
         <w:t xml:space="preserve">.</w:t>
       </w:r>
     </w:p>
-    <w:bookmarkEnd w:id="75"/>
-    <w:bookmarkStart w:id="77" w:name="ref-geser_wp15_2016"/>
+    <w:bookmarkEnd w:id="79"/>
+    <w:bookmarkStart w:id="81" w:name="ref-geser_wp15_2016"/>
     <w:p>
       <w:pPr>
         <w:pStyle w:val="Bibliography"/>
@@ -7467,7 +8669,7 @@
       <w:r>
         <w:t xml:space="preserve"> </w:t>
       </w:r>
-      <w:hyperlink r:id="rId76">
+      <w:hyperlink r:id="rId80">
         <w:r>
           <w:rPr>
             <w:rStyle w:val="Hyperlink"/>
@@ -7479,8 +8681,8 @@
         <w:t xml:space="preserve">.</w:t>
       </w:r>
     </w:p>
-    <w:bookmarkEnd w:id="77"/>
-    <w:bookmarkStart w:id="79" w:name="ref-hermankova_inscriptions_2021"/>
+    <w:bookmarkEnd w:id="81"/>
+    <w:bookmarkStart w:id="83" w:name="ref-hermankova_inscriptions_2021"/>
     <w:p>
       <w:pPr>
         <w:pStyle w:val="Bibliography"/>
@@ -7491,7 +8693,7 @@
       <w:r>
         <w:t xml:space="preserve"> </w:t>
       </w:r>
-      <w:hyperlink r:id="rId78">
+      <w:hyperlink r:id="rId82">
         <w:r>
           <w:rPr>
             <w:rStyle w:val="Hyperlink"/>
@@ -7503,8 +8705,8 @@
         <w:t xml:space="preserve">.</w:t>
       </w:r>
     </w:p>
-    <w:bookmarkEnd w:id="79"/>
-    <w:bookmarkStart w:id="81" w:name="ref-mullen_manual_2021"/>
+    <w:bookmarkEnd w:id="83"/>
+    <w:bookmarkStart w:id="85" w:name="ref-mullen_manual_2021"/>
     <w:p>
       <w:pPr>
         <w:pStyle w:val="Bibliography"/>
@@ -7551,7 +8753,7 @@
       <w:r>
         <w:t xml:space="preserve"> </w:t>
       </w:r>
-      <w:hyperlink r:id="rId80">
+      <w:hyperlink r:id="rId84">
         <w:r>
           <w:rPr>
             <w:rStyle w:val="Hyperlink"/>
@@ -7563,8 +8765,8 @@
         <w:t xml:space="preserve">.</w:t>
       </w:r>
     </w:p>
-    <w:bookmarkEnd w:id="81"/>
-    <w:bookmarkStart w:id="82" w:name="ref-orlandi_digital_2021"/>
+    <w:bookmarkEnd w:id="85"/>
+    <w:bookmarkStart w:id="86" w:name="ref-orlandi_digital_2021"/>
     <w:p>
       <w:pPr>
         <w:pStyle w:val="Bibliography"/>
@@ -7711,8 +8913,8 @@
         <w:t xml:space="preserve">. Archaeopress, Oxford, p. 1–8.</w:t>
       </w:r>
     </w:p>
-    <w:bookmarkEnd w:id="82"/>
-    <w:bookmarkStart w:id="83" w:name="ref-roueche_inscriptions_2022"/>
+    <w:bookmarkEnd w:id="86"/>
+    <w:bookmarkStart w:id="87" w:name="ref-roueche_inscriptions_2022"/>
     <w:p>
       <w:pPr>
         <w:pStyle w:val="Bibliography"/>
@@ -7739,8 +8941,8 @@
         <w:t xml:space="preserve">2021. The Society for Libyan Studies.</w:t>
       </w:r>
     </w:p>
-    <w:bookmarkEnd w:id="83"/>
-    <w:bookmarkStart w:id="84" w:name="ref-roueche_inscriptions_2020"/>
+    <w:bookmarkEnd w:id="87"/>
+    <w:bookmarkStart w:id="88" w:name="ref-roueche_inscriptions_2020"/>
     <w:p>
       <w:pPr>
         <w:pStyle w:val="Bibliography"/>
@@ -7767,8 +8969,8 @@
         <w:t xml:space="preserve">(2020). The Society for Libyan Studies.</w:t>
       </w:r>
     </w:p>
-    <w:bookmarkEnd w:id="84"/>
-    <w:bookmarkStart w:id="85" w:name="ref-tupman_where_2021"/>
+    <w:bookmarkEnd w:id="88"/>
+    <w:bookmarkStart w:id="89" w:name="ref-tupman_where_2021"/>
     <w:p>
       <w:pPr>
         <w:pStyle w:val="Bibliography"/>
@@ -7951,8 +9153,8 @@
         <w:t xml:space="preserve">. Archaeopress, Oxford, p. 115–128.</w:t>
       </w:r>
     </w:p>
-    <w:bookmarkEnd w:id="85"/>
-    <w:bookmarkStart w:id="87" w:name="ref-wilkinson_fair_2016"/>
+    <w:bookmarkEnd w:id="89"/>
+    <w:bookmarkStart w:id="91" w:name="ref-wilkinson_fair_2016"/>
     <w:p>
       <w:pPr>
         <w:pStyle w:val="Bibliography"/>
@@ -7987,7 +9189,7 @@
       <w:r>
         <w:t xml:space="preserve"> </w:t>
       </w:r>
-      <w:hyperlink r:id="rId86">
+      <w:hyperlink r:id="rId90">
         <w:r>
           <w:rPr>
             <w:rStyle w:val="Hyperlink"/>
@@ -7999,8 +9201,8 @@
         <w:t xml:space="preserve">.</w:t>
       </w:r>
     </w:p>
-    <w:bookmarkEnd w:id="87"/>
-    <w:bookmarkStart w:id="89" w:name="ref-willi_manual_2021"/>
+    <w:bookmarkEnd w:id="91"/>
+    <w:bookmarkStart w:id="93" w:name="ref-willi_manual_2021"/>
     <w:p>
       <w:pPr>
         <w:pStyle w:val="Bibliography"/>
@@ -8047,7 +9249,7 @@
       <w:r>
         <w:t xml:space="preserve"> </w:t>
       </w:r>
-      <w:hyperlink r:id="rId88">
+      <w:hyperlink r:id="rId92">
         <w:r>
           <w:rPr>
             <w:rStyle w:val="Hyperlink"/>
@@ -8059,9 +9261,9 @@
         <w:t xml:space="preserve">.</w:t>
       </w:r>
     </w:p>
-    <w:bookmarkEnd w:id="89"/>
-    <w:bookmarkEnd w:id="90"/>
-    <w:bookmarkEnd w:id="91"/>
+    <w:bookmarkEnd w:id="93"/>
+    <w:bookmarkEnd w:id="94"/>
+    <w:bookmarkEnd w:id="95"/>
     <w:sectPr/>
   </w:body>
 </w:document>
@@ -8087,7 +9289,7 @@
       </w:r>
     </w:p>
   </w:footnote>
-  <w:footnote w:id="20">
+  <w:footnote w:id="23">
     <w:p>
       <w:pPr>
         <w:pStyle w:val="FootnoteText"/>
@@ -8131,7 +9333,7 @@
       <w:r>
         <w:t xml:space="preserve"> </w:t>
       </w:r>
-      <w:hyperlink r:id="rId21">
+      <w:hyperlink r:id="rId24">
         <w:r>
           <w:rPr>
             <w:rStyle w:val="Hyperlink"/>
@@ -8145,7 +9347,7 @@
       <w:r>
         <w:t xml:space="preserve"> </w:t>
       </w:r>
-      <w:hyperlink r:id="rId22">
+      <w:hyperlink r:id="rId25">
         <w:r>
           <w:rPr>
             <w:rStyle w:val="Hyperlink"/>
@@ -8155,7 +9357,7 @@
       </w:hyperlink>
     </w:p>
   </w:footnote>
-  <w:footnote w:id="23">
+  <w:footnote w:id="26">
     <w:p>
       <w:pPr>
         <w:pStyle w:val="FootnoteText"/>
@@ -8199,7 +9401,7 @@
       <w:r>
         <w:t xml:space="preserve"> </w:t>
       </w:r>
-      <w:hyperlink r:id="rId24">
+      <w:hyperlink r:id="rId27">
         <w:r>
           <w:rPr>
             <w:rStyle w:val="Hyperlink"/>
@@ -8213,7 +9415,7 @@
       <w:r>
         <w:t xml:space="preserve"> </w:t>
       </w:r>
-      <w:hyperlink r:id="rId25">
+      <w:hyperlink r:id="rId28">
         <w:r>
           <w:rPr>
             <w:rStyle w:val="Hyperlink"/>
@@ -8223,7 +9425,7 @@
       </w:hyperlink>
     </w:p>
   </w:footnote>
-  <w:footnote w:id="26">
+  <w:footnote w:id="29">
     <w:p>
       <w:pPr>
         <w:pStyle w:val="FootnoteText"/>
@@ -8249,7 +9451,7 @@
       <w:r>
         <w:t xml:space="preserve"> </w:t>
       </w:r>
-      <w:hyperlink r:id="rId27">
+      <w:hyperlink r:id="rId30">
         <w:r>
           <w:rPr>
             <w:rStyle w:val="Hyperlink"/>
@@ -8263,7 +9465,7 @@
       <w:r>
         <w:t xml:space="preserve"> </w:t>
       </w:r>
-      <w:hyperlink r:id="rId28">
+      <w:hyperlink r:id="rId31">
         <w:r>
           <w:rPr>
             <w:rStyle w:val="Hyperlink"/>

</xml_diff>

<commit_message>
fixed footnote/thanks note in html
</commit_message>
<xml_diff>
--- a/scripts/01_FAIR_epi_report.docx
+++ b/scripts/01_FAIR_epi_report.docx
@@ -72,6 +72,12 @@
       <w:r>
         <w:t xml:space="preserve">2022</w:t>
       </w:r>
+      <w:r>
+        <w:rPr>
+          <w:rStyle w:val="FootnoteReference"/>
+        </w:rPr>
+        <w:footnoteReference w:id="23"/>
+      </w:r>
     </w:p>
     <w:p>
       <w:pPr>
@@ -158,7 +164,7 @@
         <w:rPr>
           <w:rStyle w:val="FootnoteReference"/>
         </w:rPr>
-        <w:footnoteReference w:id="23"/>
+        <w:footnoteReference w:id="24"/>
       </w:r>
     </w:p>
     <w:p>
@@ -178,7 +184,7 @@
         <w:rPr>
           <w:rStyle w:val="FootnoteReference"/>
         </w:rPr>
-        <w:footnoteReference w:id="26"/>
+        <w:footnoteReference w:id="27"/>
       </w:r>
     </w:p>
     <w:p>
@@ -198,7 +204,7 @@
         <w:rPr>
           <w:rStyle w:val="FootnoteReference"/>
         </w:rPr>
-        <w:footnoteReference w:id="29"/>
+        <w:footnoteReference w:id="30"/>
       </w:r>
     </w:p>
     <w:p>
@@ -1002,7 +1008,7 @@
       <w:r>
         <w:t xml:space="preserve">(</w:t>
       </w:r>
-      <w:hyperlink r:id="rId32">
+      <w:hyperlink r:id="rId33">
         <w:r>
           <w:rPr>
             <w:rStyle w:val="Hyperlink"/>
@@ -1064,7 +1070,7 @@
         </w:p>
       </w:sdtContent>
     </w:sdt>
-    <w:bookmarkStart w:id="38" w:name="introduction"/>
+    <w:bookmarkStart w:id="39" w:name="introduction"/>
     <w:p>
       <w:pPr>
         <w:pStyle w:val="Heading1"/>
@@ -1443,7 +1449,7 @@
       <w:r>
         <w:t xml:space="preserve">(</w:t>
       </w:r>
-      <w:hyperlink r:id="rId33">
+      <w:hyperlink r:id="rId34">
         <w:r>
           <w:rPr>
             <w:rStyle w:val="Hyperlink"/>
@@ -1613,7 +1619,7 @@
       <w:r>
         <w:t xml:space="preserve"> </w:t>
       </w:r>
-      <w:hyperlink r:id="rId34">
+      <w:hyperlink r:id="rId35">
         <w:r>
           <w:rPr>
             <w:rStyle w:val="Hyperlink"/>
@@ -1688,7 +1694,7 @@
       <w:r>
         <w:t xml:space="preserve">In order to map the existing field of digital epigraphy, current practices and standards, as well as clarify the (digital) needs of the discipline, we have circulated the two scoping surveys in February 2022 (</w:t>
       </w:r>
-      <w:hyperlink r:id="rId35">
+      <w:hyperlink r:id="rId36">
         <w:r>
           <w:rPr>
             <w:rStyle w:val="Hyperlink"/>
@@ -1707,7 +1713,7 @@
       <w:r>
         <w:t xml:space="preserve"> </w:t>
       </w:r>
-      <w:hyperlink r:id="rId36">
+      <w:hyperlink r:id="rId37">
         <w:r>
           <w:rPr>
             <w:rStyle w:val="Hyperlink"/>
@@ -1723,7 +1729,7 @@
       <w:r>
         <w:t xml:space="preserve">for all digital epigraphy projects). The results of the surveys, presented in the current report, will be used to plan the activities and efficiently allocate the resources of the FAIR Epigraphy Project in the next three years. The survey answers are anonymised so that individual projects cannot be identified on the basis of their replies and the data is stored as a TSV (tab-separated value) file within the project’s GitHub repository (</w:t>
       </w:r>
-      <w:hyperlink r:id="rId37">
+      <w:hyperlink r:id="rId38">
         <w:r>
           <w:rPr>
             <w:rStyle w:val="Hyperlink"/>
@@ -1735,8 +1741,8 @@
         <w:t xml:space="preserve">) as a supplement to the text of this report and can be accessed under the CC-BY-SA 4.0 International License.</w:t>
       </w:r>
     </w:p>
-    <w:bookmarkEnd w:id="38"/>
-    <w:bookmarkStart w:id="52" w:name="fair-epigraphy-partner-projects"/>
+    <w:bookmarkEnd w:id="39"/>
+    <w:bookmarkStart w:id="53" w:name="fair-epigraphy-partner-projects"/>
     <w:p>
       <w:pPr>
         <w:pStyle w:val="Heading1"/>
@@ -1755,7 +1761,7 @@
       <w:r>
         <w:t xml:space="preserve"> </w:t>
       </w:r>
-      <w:hyperlink r:id="rId35">
+      <w:hyperlink r:id="rId36">
         <w:r>
           <w:rPr>
             <w:rStyle w:val="Hyperlink"/>
@@ -1780,7 +1786,7 @@
         <w:t xml:space="preserve">The partner projects represent relatively established projects with the average duration of a project being 6 years. The shortest participating project reported their duration as 3 years and the longest 207 as years.</w:t>
       </w:r>
     </w:p>
-    <w:bookmarkStart w:id="39" w:name="language-coverage"/>
+    <w:bookmarkStart w:id="40" w:name="language-coverage"/>
     <w:p>
       <w:pPr>
         <w:pStyle w:val="Heading2"/>
@@ -2138,8 +2144,8 @@
         </w:pict>
       </w:r>
     </w:p>
-    <w:bookmarkEnd w:id="39"/>
-    <w:bookmarkStart w:id="40" w:name="it-infrastructure"/>
+    <w:bookmarkEnd w:id="40"/>
+    <w:bookmarkStart w:id="41" w:name="it-infrastructure"/>
     <w:p>
       <w:pPr>
         <w:pStyle w:val="Heading2"/>
@@ -2527,8 +2533,8 @@
         <w:t xml:space="preserve">as their main output data format (83% of participating projects), either in combination with other formats or as a sole data format. Other data formats are represented less frequently: JSON (17%), RDF (17%), SQL(33%) and CSV (17%). 25% of projects use only one type of data format, while 50% use two or more data format types.</w:t>
       </w:r>
     </w:p>
-    <w:bookmarkEnd w:id="40"/>
-    <w:bookmarkStart w:id="45" w:name="data-sharing"/>
+    <w:bookmarkEnd w:id="41"/>
+    <w:bookmarkStart w:id="46" w:name="data-sharing"/>
     <w:p>
       <w:pPr>
         <w:pStyle w:val="Heading2"/>
@@ -2649,7 +2655,7 @@
       <w:r>
         <w:t xml:space="preserve">: All partner projects reported their willingness to share the data, even if they are not currently doing it, or if they provide the data only on demand. 58% of partner projects share the data under a Creative Commons license (</w:t>
       </w:r>
-      <w:hyperlink r:id="rId41">
+      <w:hyperlink r:id="rId42">
         <w:r>
           <w:rPr>
             <w:rStyle w:val="Hyperlink"/>
@@ -2862,18 +2868,18 @@
           <wp:inline>
             <wp:extent cx="5334000" cy="2133600"/>
             <wp:effectExtent b="0" l="0" r="0" t="0"/>
-            <wp:docPr descr="Figure showing the popularity of individual sharing methods and formats across partner projects." title="" id="43" name="Picture"/>
+            <wp:docPr descr="Figure showing the popularity of individual sharing methods and formats across partner projects." title="" id="44" name="Picture"/>
             <a:graphic>
               <a:graphicData uri="http://schemas.openxmlformats.org/drawingml/2006/picture">
                 <pic:pic>
                   <pic:nvPicPr>
-                    <pic:cNvPr descr="01_FAIR_epi_report_files/figure-docx/unnamed-chunk-11-1.png" id="44" name="Picture"/>
+                    <pic:cNvPr descr="01_FAIR_epi_report_files/figure-docx/unnamed-chunk-11-1.png" id="45" name="Picture"/>
                     <pic:cNvPicPr>
                       <a:picLocks noChangeArrowheads="1" noChangeAspect="1"/>
                     </pic:cNvPicPr>
                   </pic:nvPicPr>
                   <pic:blipFill>
-                    <a:blip r:embed="rId42"/>
+                    <a:blip r:embed="rId43"/>
                     <a:stretch>
                       <a:fillRect/>
                     </a:stretch>
@@ -2923,8 +2929,8 @@
         <w:t xml:space="preserve">: Epidoc XML is by far the most popular format for data sharing (implemented by 6 projects), however other Open Science services are starting to make their way into established digital epigraphy projects, such as sharing via a public repository, implemented by 4 (GitHub) and 4 (Zenodo) projects respectively, as well as providing raw data in the CSV (comma-separated value) format (4 projects), or as JSON (JavaScript Object Notation) files (4 projects). Only a relative minority of participating partner projects shares the data on an on-demand basis or have a non-public API access point to their data.</w:t>
       </w:r>
     </w:p>
-    <w:bookmarkEnd w:id="45"/>
-    <w:bookmarkStart w:id="48" w:name="institutional-policies"/>
+    <w:bookmarkEnd w:id="46"/>
+    <w:bookmarkStart w:id="49" w:name="institutional-policies"/>
     <w:p>
       <w:pPr>
         <w:pStyle w:val="Heading2"/>
@@ -3194,7 +3200,7 @@
       <w:r>
         <w:t xml:space="preserve"> </w:t>
       </w:r>
-      <w:hyperlink r:id="rId46">
+      <w:hyperlink r:id="rId47">
         <w:r>
           <w:rPr>
             <w:rStyle w:val="Hyperlink"/>
@@ -3211,7 +3217,7 @@
       <w:r>
         <w:t xml:space="preserve"> </w:t>
       </w:r>
-      <w:hyperlink r:id="rId47">
+      <w:hyperlink r:id="rId48">
         <w:r>
           <w:rPr>
             <w:rStyle w:val="Hyperlink"/>
@@ -3223,8 +3229,8 @@
         <w:t xml:space="preserve">.</w:t>
       </w:r>
     </w:p>
-    <w:bookmarkEnd w:id="48"/>
-    <w:bookmarkStart w:id="51" w:name="open-science-practice"/>
+    <w:bookmarkEnd w:id="49"/>
+    <w:bookmarkStart w:id="52" w:name="open-science-practice"/>
     <w:p>
       <w:pPr>
         <w:pStyle w:val="Heading2"/>
@@ -3408,7 +3414,7 @@
       <w:r>
         <w:t xml:space="preserve">: The lists of vocabularies for the epigraphic discipline created by the EAGLE project (</w:t>
       </w:r>
-      <w:hyperlink r:id="rId49">
+      <w:hyperlink r:id="rId50">
         <w:r>
           <w:rPr>
             <w:rStyle w:val="Hyperlink"/>
@@ -3422,7 +3428,7 @@
       <w:r>
         <w:t xml:space="preserve"> </w:t>
       </w:r>
-      <w:hyperlink r:id="rId50">
+      <w:hyperlink r:id="rId51">
         <w:r>
           <w:rPr>
             <w:rStyle w:val="Hyperlink"/>
@@ -3865,9 +3871,9 @@
         <w:t xml:space="preserve">: From the listed Linked Open Datasets (LOD), Pleaides and Trismegistos are by far the most popular, being used in 75% and 83% of all participating projects. The EAGLE vocabularies are used in 58% of all participating projects. Prosopographic data, represented by EDH People, PIR, and LGPN are used by 59% of all participating projects. The survey responses suggest there is a great space for improvement and potentially great benefit in creating and further improving prosopographic LOD.</w:t>
       </w:r>
     </w:p>
-    <w:bookmarkEnd w:id="51"/>
     <w:bookmarkEnd w:id="52"/>
-    <w:bookmarkStart w:id="69" w:name="non-partnered-epigraphy-projects"/>
+    <w:bookmarkEnd w:id="53"/>
+    <w:bookmarkStart w:id="70" w:name="non-partnered-epigraphy-projects"/>
     <w:p>
       <w:pPr>
         <w:pStyle w:val="Heading1"/>
@@ -3886,7 +3892,7 @@
       <w:r>
         <w:t xml:space="preserve"> </w:t>
       </w:r>
-      <w:hyperlink r:id="rId36">
+      <w:hyperlink r:id="rId37">
         <w:r>
           <w:rPr>
             <w:rStyle w:val="Hyperlink"/>
@@ -3902,7 +3908,7 @@
       <w:r>
         <w:t xml:space="preserve">for all digital epigraphy projects) aimed at digital projects currently listed under Digital Epigraphy Projects on the Digital Classicist Wiki page (</w:t>
       </w:r>
-      <w:hyperlink r:id="rId53">
+      <w:hyperlink r:id="rId54">
         <w:r>
           <w:rPr>
             <w:rStyle w:val="Hyperlink"/>
@@ -4018,7 +4024,7 @@
         <w:t xml:space="preserve">: 73% of responding projects are still active, while 12% of projects are permanently closed and do not consider restarting in the future. 15% of projects are currently not active, but might be reactivated in the future.</w:t>
       </w:r>
     </w:p>
-    <w:bookmarkStart w:id="54" w:name="language-coverage-1"/>
+    <w:bookmarkStart w:id="55" w:name="language-coverage-1"/>
     <w:p>
       <w:pPr>
         <w:pStyle w:val="Heading2"/>
@@ -4349,8 +4355,8 @@
         <w:t xml:space="preserve">## [10] "Ancient Languages of the Mediterranean area"</w:t>
       </w:r>
     </w:p>
-    <w:bookmarkEnd w:id="54"/>
-    <w:bookmarkStart w:id="56" w:name="it-infrastructure-1"/>
+    <w:bookmarkEnd w:id="55"/>
+    <w:bookmarkStart w:id="57" w:name="it-infrastructure-1"/>
     <w:p>
       <w:pPr>
         <w:pStyle w:val="Heading2"/>
@@ -4816,7 +4822,7 @@
       <w:r>
         <w:t xml:space="preserve">15% of projects use only one type of data format, while 27% use two or more data format types (such as Epidoc XML, SQL or similar, CSV, JSON, RDF, the xml version of the data is available through the EAGLE project, None - we use analog systems (printed), 3d viewers, We are working on providing also an Epidoc XML version of at least the annotated texts (</w:t>
       </w:r>
-      <w:hyperlink r:id="rId55">
+      <w:hyperlink r:id="rId56">
         <w:r>
           <w:rPr>
             <w:rStyle w:val="Hyperlink"/>
@@ -4915,8 +4921,8 @@
         <w:t xml:space="preserve">.</w:t>
       </w:r>
     </w:p>
-    <w:bookmarkEnd w:id="56"/>
-    <w:bookmarkStart w:id="59" w:name="data-sharing-1"/>
+    <w:bookmarkEnd w:id="57"/>
+    <w:bookmarkStart w:id="60" w:name="data-sharing-1"/>
     <w:p>
       <w:pPr>
         <w:pStyle w:val="Heading2"/>
@@ -4925,7 +4931,7 @@
         <w:t xml:space="preserve">Data sharing</w:t>
       </w:r>
     </w:p>
-    <w:bookmarkStart w:id="57" w:name="active-projects"/>
+    <w:bookmarkStart w:id="58" w:name="active-projects"/>
     <w:p>
       <w:pPr>
         <w:pStyle w:val="Heading3"/>
@@ -5397,8 +5403,8 @@
         </w:pict>
       </w:r>
     </w:p>
-    <w:bookmarkEnd w:id="57"/>
-    <w:bookmarkStart w:id="58" w:name="closed-projects"/>
+    <w:bookmarkEnd w:id="58"/>
+    <w:bookmarkStart w:id="59" w:name="closed-projects"/>
     <w:p>
       <w:pPr>
         <w:pStyle w:val="Heading3"/>
@@ -5710,9 +5716,9 @@
         </w:pict>
       </w:r>
     </w:p>
-    <w:bookmarkEnd w:id="58"/>
     <w:bookmarkEnd w:id="59"/>
-    <w:bookmarkStart w:id="66" w:name="institutional-policies-1"/>
+    <w:bookmarkEnd w:id="60"/>
+    <w:bookmarkStart w:id="67" w:name="institutional-policies-1"/>
     <w:p>
       <w:pPr>
         <w:pStyle w:val="Heading2"/>
@@ -6096,18 +6102,18 @@
           <wp:inline>
             <wp:extent cx="5334000" cy="2133600"/>
             <wp:effectExtent b="0" l="0" r="0" t="0"/>
-            <wp:docPr descr="The chart shows the existence of institutional data policy of non-partnered projects in time." title="" id="61" name="Picture"/>
+            <wp:docPr descr="The chart shows the existence of institutional data policy of non-partnered projects in time." title="" id="62" name="Picture"/>
             <a:graphic>
               <a:graphicData uri="http://schemas.openxmlformats.org/drawingml/2006/picture">
                 <pic:pic>
                   <pic:nvPicPr>
-                    <pic:cNvPr descr="01_FAIR_epi_report_files/figure-docx/unnamed-chunk-36-1.png" id="62" name="Picture"/>
+                    <pic:cNvPr descr="01_FAIR_epi_report_files/figure-docx/unnamed-chunk-36-1.png" id="63" name="Picture"/>
                     <pic:cNvPicPr>
                       <a:picLocks noChangeArrowheads="1" noChangeAspect="1"/>
                     </pic:cNvPicPr>
                   </pic:nvPicPr>
                   <pic:blipFill>
-                    <a:blip r:embed="rId60"/>
+                    <a:blip r:embed="rId61"/>
                     <a:stretch>
                       <a:fillRect/>
                     </a:stretch>
@@ -6184,18 +6190,18 @@
           <wp:inline>
             <wp:extent cx="5334000" cy="2133600"/>
             <wp:effectExtent b="0" l="0" r="0" t="0"/>
-            <wp:docPr descr="The chart shows the requirement of institutional data policy of non-partnered projects by country." title="" id="64" name="Picture"/>
+            <wp:docPr descr="The chart shows the requirement of institutional data policy of non-partnered projects by country." title="" id="65" name="Picture"/>
             <a:graphic>
               <a:graphicData uri="http://schemas.openxmlformats.org/drawingml/2006/picture">
                 <pic:pic>
                   <pic:nvPicPr>
-                    <pic:cNvPr descr="01_FAIR_epi_report_files/figure-docx/unnamed-chunk-38-1.png" id="65" name="Picture"/>
+                    <pic:cNvPr descr="01_FAIR_epi_report_files/figure-docx/unnamed-chunk-38-1.png" id="66" name="Picture"/>
                     <pic:cNvPicPr>
                       <a:picLocks noChangeArrowheads="1" noChangeAspect="1"/>
                     </pic:cNvPicPr>
                   </pic:nvPicPr>
                   <pic:blipFill>
-                    <a:blip r:embed="rId63"/>
+                    <a:blip r:embed="rId64"/>
                     <a:stretch>
                       <a:fillRect/>
                     </a:stretch>
@@ -6230,8 +6236,8 @@
         <w:t xml:space="preserve">The chart shows the requirement of institutional data policy of non-partnered projects by country.</w:t>
       </w:r>
     </w:p>
-    <w:bookmarkEnd w:id="66"/>
-    <w:bookmarkStart w:id="68" w:name="open-science-practice-1"/>
+    <w:bookmarkEnd w:id="67"/>
+    <w:bookmarkStart w:id="69" w:name="open-science-practice-1"/>
     <w:p>
       <w:pPr>
         <w:pStyle w:val="Heading2"/>
@@ -6593,7 +6599,7 @@
       <w:r>
         <w:t xml:space="preserve"> </w:t>
       </w:r>
-      <w:hyperlink r:id="rId67">
+      <w:hyperlink r:id="rId68">
         <w:r>
           <w:rPr>
             <w:rStyle w:val="Hyperlink"/>
@@ -6939,9 +6945,9 @@
         <w:t xml:space="preserve">: Pleiades is the most popular LOD dataset, being used in 50% of all participating projects, as well as Trismegistos with 50%. EAGLE vocabularies are represented in 35% of participating projects, while combined prosopographic datasets (LGPN+PIR) in 39% of projects. Only 12% of participating projects do not use any LOD.</w:t>
       </w:r>
     </w:p>
-    <w:bookmarkEnd w:id="68"/>
     <w:bookmarkEnd w:id="69"/>
-    <w:bookmarkStart w:id="72" w:name="future-needs-of-digital-epigraphy"/>
+    <w:bookmarkEnd w:id="70"/>
+    <w:bookmarkStart w:id="73" w:name="future-needs-of-digital-epigraphy"/>
     <w:p>
       <w:pPr>
         <w:pStyle w:val="Heading1"/>
@@ -6958,7 +6964,7 @@
         <w:t xml:space="preserve">This section covers the wishes of partner projects as well as all participating digital epigraphy projects. The responses were anonymised so no individual or project can be identified but otherwise presented as submitted in the survey.</w:t>
       </w:r>
     </w:p>
-    <w:bookmarkStart w:id="70" w:name="partner-projects"/>
+    <w:bookmarkStart w:id="71" w:name="partner-projects"/>
     <w:p>
       <w:pPr>
         <w:pStyle w:val="Heading2"/>
@@ -7634,8 +7640,8 @@
         <w:t xml:space="preserve">: This section covers the additional needs of partner projects. Partner projects would like to see a platform linking epigraphic data from multiple sources, including a stable reference point or an API for improved epigraphic vocabularies (in other words, the sort of resource which agreed vocabularies and an RDF triplestore might facilitate). Partner projects would also like to be able to use guidelines for FAIR practices in epigraphy, which currently do not exist.</w:t>
       </w:r>
     </w:p>
-    <w:bookmarkEnd w:id="70"/>
-    <w:bookmarkStart w:id="71" w:name="non-partnered-projects"/>
+    <w:bookmarkEnd w:id="71"/>
+    <w:bookmarkStart w:id="72" w:name="non-partnered-projects"/>
     <w:p>
       <w:pPr>
         <w:pStyle w:val="Heading2"/>
@@ -8439,9 +8445,9 @@
         <w:t xml:space="preserve">: This section covers additional needs of participating digital projects. Some of the wishes might be beyond the scope of the FAIR Epigraphy project but the responses provide valuable guidance and hint to some of the challenges the epigraphic discipline will be facing in the near future. The responses may inspire other projects with similar needs to join forces and potentially develop the solution together. The FAIR Epigraphy project may offer one channel to explore and collaborate on the meeting of these needs in future.</w:t>
       </w:r>
     </w:p>
-    <w:bookmarkEnd w:id="71"/>
     <w:bookmarkEnd w:id="72"/>
-    <w:bookmarkStart w:id="73" w:name="summary"/>
+    <w:bookmarkEnd w:id="73"/>
+    <w:bookmarkStart w:id="74" w:name="summary"/>
     <w:p>
       <w:pPr>
         <w:pStyle w:val="Heading1"/>
@@ -8482,8 +8488,8 @@
         <w:t xml:space="preserve">As to the current and future needs of digital epigraphy, there is a clear demand for more LOD, especially for bibliographical references to standard epigraphic corpora, standardisation of discipline-specific vocabularies (improved EAGLE vocabularies), and prosopographic LOD for the ancient world, all supported by training and providing accessible resources and sets of guidelines for FAIR and Open epigraphy. The need for an accessible and open platform connecting and linking various epigraphic resources through a single access point is generally supported, building on the experience of the EAGLE Project, but now exploiting the model of Linked Open Data.</w:t>
       </w:r>
     </w:p>
-    <w:bookmarkEnd w:id="73"/>
-    <w:bookmarkStart w:id="95" w:name="bibliography"/>
+    <w:bookmarkEnd w:id="74"/>
+    <w:bookmarkStart w:id="96" w:name="bibliography"/>
     <w:p>
       <w:pPr>
         <w:pStyle w:val="Heading1"/>
@@ -8492,8 +8498,8 @@
         <w:t xml:space="preserve">Bibliography</w:t>
       </w:r>
     </w:p>
-    <w:bookmarkStart w:id="94" w:name="refs"/>
-    <w:bookmarkStart w:id="75" w:name="ref-assael_restoring_2022"/>
+    <w:bookmarkStart w:id="95" w:name="refs"/>
+    <w:bookmarkStart w:id="76" w:name="ref-assael_restoring_2022"/>
     <w:p>
       <w:pPr>
         <w:pStyle w:val="Bibliography"/>
@@ -8504,7 +8510,7 @@
       <w:r>
         <w:t xml:space="preserve"> </w:t>
       </w:r>
-      <w:hyperlink r:id="rId74">
+      <w:hyperlink r:id="rId75">
         <w:r>
           <w:rPr>
             <w:rStyle w:val="Hyperlink"/>
@@ -8516,8 +8522,8 @@
         <w:t xml:space="preserve">.</w:t>
       </w:r>
     </w:p>
-    <w:bookmarkEnd w:id="75"/>
-    <w:bookmarkStart w:id="77" w:name="ref-bagnall_pleiades_2006"/>
+    <w:bookmarkEnd w:id="76"/>
+    <w:bookmarkStart w:id="78" w:name="ref-bagnall_pleiades_2006"/>
     <w:p>
       <w:pPr>
         <w:pStyle w:val="Bibliography"/>
@@ -8540,7 +8546,7 @@
       <w:r>
         <w:t xml:space="preserve"> </w:t>
       </w:r>
-      <w:hyperlink r:id="rId76">
+      <w:hyperlink r:id="rId77">
         <w:r>
           <w:rPr>
             <w:rStyle w:val="Hyperlink"/>
@@ -8552,8 +8558,8 @@
         <w:t xml:space="preserve">.</w:t>
       </w:r>
     </w:p>
-    <w:bookmarkEnd w:id="77"/>
-    <w:bookmarkStart w:id="79" w:name="ref-bruun_epigraphy_2015"/>
+    <w:bookmarkEnd w:id="78"/>
+    <w:bookmarkStart w:id="80" w:name="ref-bruun_epigraphy_2015"/>
     <w:p>
       <w:pPr>
         <w:pStyle w:val="Bibliography"/>
@@ -8579,7 +8585,7 @@
       <w:r>
         <w:t xml:space="preserve"> </w:t>
       </w:r>
-      <w:hyperlink r:id="rId78">
+      <w:hyperlink r:id="rId79">
         <w:r>
           <w:rPr>
             <w:rStyle w:val="Hyperlink"/>
@@ -8591,8 +8597,8 @@
         <w:t xml:space="preserve">.</w:t>
       </w:r>
     </w:p>
-    <w:bookmarkEnd w:id="79"/>
-    <w:bookmarkStart w:id="81" w:name="ref-geser_wp15_2016"/>
+    <w:bookmarkEnd w:id="80"/>
+    <w:bookmarkStart w:id="82" w:name="ref-geser_wp15_2016"/>
     <w:p>
       <w:pPr>
         <w:pStyle w:val="Bibliography"/>
@@ -8669,7 +8675,7 @@
       <w:r>
         <w:t xml:space="preserve"> </w:t>
       </w:r>
-      <w:hyperlink r:id="rId80">
+      <w:hyperlink r:id="rId81">
         <w:r>
           <w:rPr>
             <w:rStyle w:val="Hyperlink"/>
@@ -8681,8 +8687,8 @@
         <w:t xml:space="preserve">.</w:t>
       </w:r>
     </w:p>
-    <w:bookmarkEnd w:id="81"/>
-    <w:bookmarkStart w:id="83" w:name="ref-hermankova_inscriptions_2021"/>
+    <w:bookmarkEnd w:id="82"/>
+    <w:bookmarkStart w:id="84" w:name="ref-hermankova_inscriptions_2021"/>
     <w:p>
       <w:pPr>
         <w:pStyle w:val="Bibliography"/>
@@ -8693,7 +8699,7 @@
       <w:r>
         <w:t xml:space="preserve"> </w:t>
       </w:r>
-      <w:hyperlink r:id="rId82">
+      <w:hyperlink r:id="rId83">
         <w:r>
           <w:rPr>
             <w:rStyle w:val="Hyperlink"/>
@@ -8705,8 +8711,8 @@
         <w:t xml:space="preserve">.</w:t>
       </w:r>
     </w:p>
-    <w:bookmarkEnd w:id="83"/>
-    <w:bookmarkStart w:id="85" w:name="ref-mullen_manual_2021"/>
+    <w:bookmarkEnd w:id="84"/>
+    <w:bookmarkStart w:id="86" w:name="ref-mullen_manual_2021"/>
     <w:p>
       <w:pPr>
         <w:pStyle w:val="Bibliography"/>
@@ -8753,7 +8759,7 @@
       <w:r>
         <w:t xml:space="preserve"> </w:t>
       </w:r>
-      <w:hyperlink r:id="rId84">
+      <w:hyperlink r:id="rId85">
         <w:r>
           <w:rPr>
             <w:rStyle w:val="Hyperlink"/>
@@ -8765,8 +8771,8 @@
         <w:t xml:space="preserve">.</w:t>
       </w:r>
     </w:p>
-    <w:bookmarkEnd w:id="85"/>
-    <w:bookmarkStart w:id="86" w:name="ref-orlandi_digital_2021"/>
+    <w:bookmarkEnd w:id="86"/>
+    <w:bookmarkStart w:id="87" w:name="ref-orlandi_digital_2021"/>
     <w:p>
       <w:pPr>
         <w:pStyle w:val="Bibliography"/>
@@ -8913,8 +8919,8 @@
         <w:t xml:space="preserve">. Archaeopress, Oxford, p. 1–8.</w:t>
       </w:r>
     </w:p>
-    <w:bookmarkEnd w:id="86"/>
-    <w:bookmarkStart w:id="87" w:name="ref-roueche_inscriptions_2022"/>
+    <w:bookmarkEnd w:id="87"/>
+    <w:bookmarkStart w:id="88" w:name="ref-roueche_inscriptions_2022"/>
     <w:p>
       <w:pPr>
         <w:pStyle w:val="Bibliography"/>
@@ -8941,8 +8947,8 @@
         <w:t xml:space="preserve">2021. The Society for Libyan Studies.</w:t>
       </w:r>
     </w:p>
-    <w:bookmarkEnd w:id="87"/>
-    <w:bookmarkStart w:id="88" w:name="ref-roueche_inscriptions_2020"/>
+    <w:bookmarkEnd w:id="88"/>
+    <w:bookmarkStart w:id="89" w:name="ref-roueche_inscriptions_2020"/>
     <w:p>
       <w:pPr>
         <w:pStyle w:val="Bibliography"/>
@@ -8969,8 +8975,8 @@
         <w:t xml:space="preserve">(2020). The Society for Libyan Studies.</w:t>
       </w:r>
     </w:p>
-    <w:bookmarkEnd w:id="88"/>
-    <w:bookmarkStart w:id="89" w:name="ref-tupman_where_2021"/>
+    <w:bookmarkEnd w:id="89"/>
+    <w:bookmarkStart w:id="90" w:name="ref-tupman_where_2021"/>
     <w:p>
       <w:pPr>
         <w:pStyle w:val="Bibliography"/>
@@ -9153,8 +9159,8 @@
         <w:t xml:space="preserve">. Archaeopress, Oxford, p. 115–128.</w:t>
       </w:r>
     </w:p>
-    <w:bookmarkEnd w:id="89"/>
-    <w:bookmarkStart w:id="91" w:name="ref-wilkinson_fair_2016"/>
+    <w:bookmarkEnd w:id="90"/>
+    <w:bookmarkStart w:id="92" w:name="ref-wilkinson_fair_2016"/>
     <w:p>
       <w:pPr>
         <w:pStyle w:val="Bibliography"/>
@@ -9189,7 +9195,7 @@
       <w:r>
         <w:t xml:space="preserve"> </w:t>
       </w:r>
-      <w:hyperlink r:id="rId90">
+      <w:hyperlink r:id="rId91">
         <w:r>
           <w:rPr>
             <w:rStyle w:val="Hyperlink"/>
@@ -9201,8 +9207,8 @@
         <w:t xml:space="preserve">.</w:t>
       </w:r>
     </w:p>
-    <w:bookmarkEnd w:id="91"/>
-    <w:bookmarkStart w:id="93" w:name="ref-willi_manual_2021"/>
+    <w:bookmarkEnd w:id="92"/>
+    <w:bookmarkStart w:id="94" w:name="ref-willi_manual_2021"/>
     <w:p>
       <w:pPr>
         <w:pStyle w:val="Bibliography"/>
@@ -9249,7 +9255,7 @@
       <w:r>
         <w:t xml:space="preserve"> </w:t>
       </w:r>
-      <w:hyperlink r:id="rId92">
+      <w:hyperlink r:id="rId93">
         <w:r>
           <w:rPr>
             <w:rStyle w:val="Hyperlink"/>
@@ -9261,9 +9267,9 @@
         <w:t xml:space="preserve">.</w:t>
       </w:r>
     </w:p>
-    <w:bookmarkEnd w:id="93"/>
     <w:bookmarkEnd w:id="94"/>
     <w:bookmarkEnd w:id="95"/>
+    <w:bookmarkEnd w:id="96"/>
     <w:sectPr/>
   </w:body>
 </w:document>
@@ -9304,6 +9310,157 @@
         <w:t xml:space="preserve"> </w:t>
       </w:r>
       <w:r>
+        <w:t xml:space="preserve">This</w:t>
+      </w:r>
+      <w:r>
+        <w:t xml:space="preserve"> </w:t>
+      </w:r>
+      <w:r>
+        <w:t xml:space="preserve">work</w:t>
+      </w:r>
+      <w:r>
+        <w:t xml:space="preserve"> </w:t>
+      </w:r>
+      <w:r>
+        <w:t xml:space="preserve">was</w:t>
+      </w:r>
+      <w:r>
+        <w:t xml:space="preserve"> </w:t>
+      </w:r>
+      <w:r>
+        <w:t xml:space="preserve">supported</w:t>
+      </w:r>
+      <w:r>
+        <w:t xml:space="preserve"> </w:t>
+      </w:r>
+      <w:r>
+        <w:t xml:space="preserve">by</w:t>
+      </w:r>
+      <w:r>
+        <w:t xml:space="preserve"> </w:t>
+      </w:r>
+      <w:r>
+        <w:t xml:space="preserve">the</w:t>
+      </w:r>
+      <w:r>
+        <w:t xml:space="preserve"> </w:t>
+      </w:r>
+      <w:r>
+        <w:t xml:space="preserve">Arts</w:t>
+      </w:r>
+      <w:r>
+        <w:t xml:space="preserve"> </w:t>
+      </w:r>
+      <w:r>
+        <w:t xml:space="preserve">and</w:t>
+      </w:r>
+      <w:r>
+        <w:t xml:space="preserve"> </w:t>
+      </w:r>
+      <w:r>
+        <w:t xml:space="preserve">Humanities</w:t>
+      </w:r>
+      <w:r>
+        <w:t xml:space="preserve"> </w:t>
+      </w:r>
+      <w:r>
+        <w:t xml:space="preserve">Research</w:t>
+      </w:r>
+      <w:r>
+        <w:t xml:space="preserve"> </w:t>
+      </w:r>
+      <w:r>
+        <w:t xml:space="preserve">Council</w:t>
+      </w:r>
+      <w:r>
+        <w:t xml:space="preserve"> </w:t>
+      </w:r>
+      <w:r>
+        <w:t xml:space="preserve">(AHRC)</w:t>
+      </w:r>
+      <w:r>
+        <w:t xml:space="preserve"> </w:t>
+      </w:r>
+      <w:r>
+        <w:t xml:space="preserve">[grant</w:t>
+      </w:r>
+      <w:r>
+        <w:t xml:space="preserve"> </w:t>
+      </w:r>
+      <w:r>
+        <w:t xml:space="preserve">number</w:t>
+      </w:r>
+      <w:r>
+        <w:t xml:space="preserve"> </w:t>
+      </w:r>
+      <w:r>
+        <w:t xml:space="preserve">AH/W010682/1];</w:t>
+      </w:r>
+      <w:r>
+        <w:t xml:space="preserve"> </w:t>
+      </w:r>
+      <w:r>
+        <w:t xml:space="preserve">and</w:t>
+      </w:r>
+      <w:r>
+        <w:t xml:space="preserve"> </w:t>
+      </w:r>
+      <w:r>
+        <w:t xml:space="preserve">the</w:t>
+      </w:r>
+      <w:r>
+        <w:t xml:space="preserve"> </w:t>
+      </w:r>
+      <w:r>
+        <w:t xml:space="preserve">Deutsche</w:t>
+      </w:r>
+      <w:r>
+        <w:t xml:space="preserve"> </w:t>
+      </w:r>
+      <w:r>
+        <w:t xml:space="preserve">Forschungsgemeinschaft</w:t>
+      </w:r>
+      <w:r>
+        <w:t xml:space="preserve"> </w:t>
+      </w:r>
+      <w:r>
+        <w:t xml:space="preserve">(DFG)</w:t>
+      </w:r>
+      <w:r>
+        <w:t xml:space="preserve"> </w:t>
+      </w:r>
+      <w:r>
+        <w:t xml:space="preserve">[grant</w:t>
+      </w:r>
+      <w:r>
+        <w:t xml:space="preserve"> </w:t>
+      </w:r>
+      <w:r>
+        <w:t xml:space="preserve">number</w:t>
+      </w:r>
+      <w:r>
+        <w:t xml:space="preserve"> </w:t>
+      </w:r>
+      <w:r>
+        <w:t xml:space="preserve">468455971].</w:t>
+      </w:r>
+    </w:p>
+  </w:footnote>
+  <w:footnote w:id="24">
+    <w:p>
+      <w:pPr>
+        <w:pStyle w:val="FootnoteText"/>
+      </w:pPr>
+      <w:r>
+        <w:rPr>
+          <w:rStyle w:val="FootnoteReference"/>
+        </w:rPr>
+        <w:footnoteRef/>
+      </w:r>
+      <w:r>
+        <w:t xml:space="preserve"> </w:t>
+      </w:r>
+      <w:r>
         <w:t xml:space="preserve">Johannes</w:t>
       </w:r>
       <w:r>
@@ -9333,7 +9490,7 @@
       <w:r>
         <w:t xml:space="preserve"> </w:t>
       </w:r>
-      <w:hyperlink r:id="rId24">
+      <w:hyperlink r:id="rId25">
         <w:r>
           <w:rPr>
             <w:rStyle w:val="Hyperlink"/>
@@ -9347,7 +9504,7 @@
       <w:r>
         <w:t xml:space="preserve"> </w:t>
       </w:r>
-      <w:hyperlink r:id="rId25">
+      <w:hyperlink r:id="rId26">
         <w:r>
           <w:rPr>
             <w:rStyle w:val="Hyperlink"/>
@@ -9357,7 +9514,7 @@
       </w:hyperlink>
     </w:p>
   </w:footnote>
-  <w:footnote w:id="26">
+  <w:footnote w:id="27">
     <w:p>
       <w:pPr>
         <w:pStyle w:val="FootnoteText"/>
@@ -9401,7 +9558,7 @@
       <w:r>
         <w:t xml:space="preserve"> </w:t>
       </w:r>
-      <w:hyperlink r:id="rId27">
+      <w:hyperlink r:id="rId28">
         <w:r>
           <w:rPr>
             <w:rStyle w:val="Hyperlink"/>
@@ -9415,7 +9572,7 @@
       <w:r>
         <w:t xml:space="preserve"> </w:t>
       </w:r>
-      <w:hyperlink r:id="rId28">
+      <w:hyperlink r:id="rId29">
         <w:r>
           <w:rPr>
             <w:rStyle w:val="Hyperlink"/>
@@ -9425,7 +9582,7 @@
       </w:hyperlink>
     </w:p>
   </w:footnote>
-  <w:footnote w:id="29">
+  <w:footnote w:id="30">
     <w:p>
       <w:pPr>
         <w:pStyle w:val="FootnoteText"/>
@@ -9451,7 +9608,7 @@
       <w:r>
         <w:t xml:space="preserve"> </w:t>
       </w:r>
-      <w:hyperlink r:id="rId30">
+      <w:hyperlink r:id="rId31">
         <w:r>
           <w:rPr>
             <w:rStyle w:val="Hyperlink"/>
@@ -9465,7 +9622,7 @@
       <w:r>
         <w:t xml:space="preserve"> </w:t>
       </w:r>
-      <w:hyperlink r:id="rId31">
+      <w:hyperlink r:id="rId32">
         <w:r>
           <w:rPr>
             <w:rStyle w:val="Hyperlink"/>

</xml_diff>